<commit_message>
Update Req's with UML's - Still not complete
</commit_message>
<xml_diff>
--- a/Design Requirements/Group Project Design.docx
+++ b/Design Requirements/Group Project Design.docx
@@ -113,23 +113,13 @@
           <w:szCs w:val="24"/>
         </w:rPr>
       </w:pPr>
-      <w:proofErr w:type="spellStart"/>
       <w:r>
         <w:rPr>
           <w:rFonts w:ascii="Times New Roman" w:hAnsi="Times New Roman" w:cs="Times New Roman"/>
           <w:sz w:val="24"/>
           <w:szCs w:val="24"/>
         </w:rPr>
-        <w:t>Dondra</w:t>
-      </w:r>
-      <w:proofErr w:type="spellEnd"/>
-      <w:r>
-        <w:rPr>
-          <w:rFonts w:ascii="Times New Roman" w:hAnsi="Times New Roman" w:cs="Times New Roman"/>
-          <w:sz w:val="24"/>
-          <w:szCs w:val="24"/>
-        </w:rPr>
-        <w:t xml:space="preserve"> Crocker Richards</w:t>
+        <w:t>Dondra Crocker Richards</w:t>
       </w:r>
     </w:p>
     <w:p>
@@ -151,6 +141,186 @@
         <w:t>Brian Hinkle</w:t>
       </w:r>
     </w:p>
+    <w:tbl>
+      <w:tblPr>
+        <w:tblStyle w:val="TableGrid"/>
+        <w:tblpPr w:leftFromText="180" w:rightFromText="180" w:vertAnchor="page" w:horzAnchor="page" w:tblpX="6886" w:tblpY="4981"/>
+        <w:tblW w:w="0" w:type="auto"/>
+        <w:tblLook w:val="04A0" w:firstRow="1" w:lastRow="0" w:firstColumn="1" w:lastColumn="0" w:noHBand="0" w:noVBand="1"/>
+      </w:tblPr>
+      <w:tblGrid>
+        <w:gridCol w:w="2233"/>
+      </w:tblGrid>
+      <w:tr>
+        <w:trPr>
+          <w:trHeight w:val="266"/>
+        </w:trPr>
+        <w:tc>
+          <w:tcPr>
+            <w:tcW w:w="2233" w:type="dxa"/>
+          </w:tcPr>
+          <w:p>
+            <w:pPr>
+              <w:pStyle w:val="NoSpacing"/>
+              <w:ind w:left="0" w:firstLine="0"/>
+            </w:pPr>
+            <w:r>
+              <w:t>AddNewDonor</w:t>
+            </w:r>
+          </w:p>
+        </w:tc>
+      </w:tr>
+      <w:tr>
+        <w:trPr>
+          <w:trHeight w:val="266"/>
+        </w:trPr>
+        <w:tc>
+          <w:tcPr>
+            <w:tcW w:w="2233" w:type="dxa"/>
+          </w:tcPr>
+          <w:p>
+            <w:pPr>
+              <w:pStyle w:val="NoSpacing"/>
+              <w:ind w:left="0" w:firstLine="0"/>
+            </w:pPr>
+            <w:r>
+              <w:t>- lName : String</w:t>
+            </w:r>
+          </w:p>
+          <w:p>
+            <w:pPr>
+              <w:pStyle w:val="NoSpacing"/>
+              <w:ind w:left="0" w:firstLine="0"/>
+            </w:pPr>
+            <w:r>
+              <w:t>- fName1 : String</w:t>
+            </w:r>
+          </w:p>
+          <w:p>
+            <w:pPr>
+              <w:pStyle w:val="NoSpacing"/>
+              <w:ind w:left="0" w:firstLine="0"/>
+            </w:pPr>
+            <w:r>
+              <w:t>- fName2 : String</w:t>
+            </w:r>
+          </w:p>
+          <w:p>
+            <w:pPr>
+              <w:pStyle w:val="NoSpacing"/>
+              <w:ind w:left="0" w:firstLine="0"/>
+            </w:pPr>
+            <w:r>
+              <w:t>- notes[5] : String</w:t>
+            </w:r>
+          </w:p>
+        </w:tc>
+      </w:tr>
+      <w:tr>
+        <w:trPr>
+          <w:trHeight w:val="266"/>
+        </w:trPr>
+        <w:tc>
+          <w:tcPr>
+            <w:tcW w:w="2233" w:type="dxa"/>
+          </w:tcPr>
+          <w:p>
+            <w:pPr>
+              <w:pStyle w:val="NoSpacing"/>
+              <w:ind w:left="0" w:firstLine="0"/>
+            </w:pPr>
+            <w:r>
+              <w:t>- addNote() : String</w:t>
+            </w:r>
+          </w:p>
+          <w:p>
+            <w:pPr>
+              <w:pStyle w:val="NoSpacing"/>
+              <w:ind w:left="0" w:firstLine="0"/>
+            </w:pPr>
+            <w:r>
+              <w:rPr>
+                <w:noProof/>
+              </w:rPr>
+              <mc:AlternateContent>
+                <mc:Choice Requires="wps">
+                  <w:drawing>
+                    <wp:anchor distT="0" distB="0" distL="114300" distR="114300" simplePos="0" relativeHeight="251666432" behindDoc="0" locked="0" layoutInCell="1" allowOverlap="1">
+                      <wp:simplePos x="0" y="0"/>
+                      <wp:positionH relativeFrom="column">
+                        <wp:posOffset>490220</wp:posOffset>
+                      </wp:positionH>
+                      <wp:positionV relativeFrom="paragraph">
+                        <wp:posOffset>167639</wp:posOffset>
+                      </wp:positionV>
+                      <wp:extent cx="400050" cy="1362075"/>
+                      <wp:effectExtent l="0" t="38100" r="57150" b="28575"/>
+                      <wp:wrapNone/>
+                      <wp:docPr id="5" name="Straight Arrow Connector 5"/>
+                      <wp:cNvGraphicFramePr/>
+                      <a:graphic xmlns:a="http://schemas.openxmlformats.org/drawingml/2006/main">
+                        <a:graphicData uri="http://schemas.microsoft.com/office/word/2010/wordprocessingShape">
+                          <wps:wsp>
+                            <wps:cNvCnPr/>
+                            <wps:spPr>
+                              <a:xfrm flipV="1">
+                                <a:off x="0" y="0"/>
+                                <a:ext cx="400050" cy="1362075"/>
+                              </a:xfrm>
+                              <a:prstGeom prst="straightConnector1">
+                                <a:avLst/>
+                              </a:prstGeom>
+                              <a:ln>
+                                <a:tailEnd type="triangle"/>
+                              </a:ln>
+                            </wps:spPr>
+                            <wps:style>
+                              <a:lnRef idx="1">
+                                <a:schemeClr val="dk1"/>
+                              </a:lnRef>
+                              <a:fillRef idx="0">
+                                <a:schemeClr val="dk1"/>
+                              </a:fillRef>
+                              <a:effectRef idx="0">
+                                <a:schemeClr val="dk1"/>
+                              </a:effectRef>
+                              <a:fontRef idx="minor">
+                                <a:schemeClr val="tx1"/>
+                              </a:fontRef>
+                            </wps:style>
+                            <wps:bodyPr/>
+                          </wps:wsp>
+                        </a:graphicData>
+                      </a:graphic>
+                      <wp14:sizeRelH relativeFrom="margin">
+                        <wp14:pctWidth>0</wp14:pctWidth>
+                      </wp14:sizeRelH>
+                      <wp14:sizeRelV relativeFrom="margin">
+                        <wp14:pctHeight>0</wp14:pctHeight>
+                      </wp14:sizeRelV>
+                    </wp:anchor>
+                  </w:drawing>
+                </mc:Choice>
+                <mc:Fallback>
+                  <w:pict>
+                    <v:shapetype w14:anchorId="017E6BB8" id="_x0000_t32" coordsize="21600,21600" o:spt="32" o:oned="t" path="m,l21600,21600e" filled="f">
+                      <v:path arrowok="t" fillok="f" o:connecttype="none"/>
+                      <o:lock v:ext="edit" shapetype="t"/>
+                    </v:shapetype>
+                    <v:shape id="Straight Arrow Connector 5" o:spid="_x0000_s1026" type="#_x0000_t32" style="position:absolute;margin-left:38.6pt;margin-top:13.2pt;width:31.5pt;height:107.25pt;flip:y;z-index:251666432;visibility:visible;mso-wrap-style:square;mso-width-percent:0;mso-height-percent:0;mso-wrap-distance-left:9pt;mso-wrap-distance-top:0;mso-wrap-distance-right:9pt;mso-wrap-distance-bottom:0;mso-position-horizontal:absolute;mso-position-horizontal-relative:text;mso-position-vertical:absolute;mso-position-vertical-relative:text;mso-width-percent:0;mso-height-percent:0;mso-width-relative:margin;mso-height-relative:margin" o:gfxdata="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" strokecolor="black [3200]" strokeweight=".5pt">
+                      <v:stroke endarrow="block" joinstyle="miter"/>
+                    </v:shape>
+                  </w:pict>
+                </mc:Fallback>
+              </mc:AlternateContent>
+            </w:r>
+            <w:r>
+              <w:t>- addNameExit()</w:t>
+            </w:r>
+          </w:p>
+        </w:tc>
+      </w:tr>
+    </w:tbl>
     <w:p>
       <w:pPr>
         <w:spacing w:after="0" w:line="240" w:lineRule="auto"/>
@@ -161,23 +331,13 @@
           <w:szCs w:val="24"/>
         </w:rPr>
       </w:pPr>
-      <w:proofErr w:type="spellStart"/>
       <w:r>
         <w:rPr>
           <w:rFonts w:ascii="Times New Roman" w:hAnsi="Times New Roman" w:cs="Times New Roman"/>
           <w:sz w:val="24"/>
           <w:szCs w:val="24"/>
         </w:rPr>
-        <w:t>Timia</w:t>
-      </w:r>
-      <w:proofErr w:type="spellEnd"/>
-      <w:r>
-        <w:rPr>
-          <w:rFonts w:ascii="Times New Roman" w:hAnsi="Times New Roman" w:cs="Times New Roman"/>
-          <w:sz w:val="24"/>
-          <w:szCs w:val="24"/>
-        </w:rPr>
-        <w:t xml:space="preserve"> Davis</w:t>
+        <w:t>Timia Davis</w:t>
       </w:r>
     </w:p>
     <w:p>
@@ -223,8 +383,875 @@
       <w:r>
         <w:t>.</w:t>
       </w:r>
-      <w:bookmarkStart w:id="0" w:name="_GoBack"/>
-      <w:bookmarkEnd w:id="0"/>
+    </w:p>
+    <w:p>
+      <w:pPr>
+        <w:pStyle w:val="NoSpacing"/>
+      </w:pPr>
+    </w:p>
+    <w:p>
+      <w:pPr>
+        <w:pStyle w:val="NoSpacing"/>
+      </w:pPr>
+    </w:p>
+    <w:p>
+      <w:pPr>
+        <w:pStyle w:val="NoSpacing"/>
+        <w:ind w:left="360"/>
+        <w:rPr>
+          <w:b/>
+        </w:rPr>
+      </w:pPr>
+      <w:r>
+        <w:rPr>
+          <w:b/>
+        </w:rPr>
+        <w:t>UML Class Designs:</w:t>
+      </w:r>
+    </w:p>
+    <w:p>
+      <w:pPr>
+        <w:pStyle w:val="NoSpacing"/>
+        <w:ind w:left="360"/>
+        <w:rPr>
+          <w:b/>
+        </w:rPr>
+      </w:pPr>
+      <w:r>
+        <w:rPr>
+          <w:noProof/>
+        </w:rPr>
+        <mc:AlternateContent>
+          <mc:Choice Requires="wps">
+            <w:drawing>
+              <wp:anchor distT="0" distB="0" distL="114300" distR="114300" simplePos="0" relativeHeight="251661312" behindDoc="0" locked="0" layoutInCell="1" allowOverlap="1" wp14:anchorId="0422EC9C" wp14:editId="4ADBC6DB">
+                <wp:simplePos x="0" y="0"/>
+                <wp:positionH relativeFrom="column">
+                  <wp:posOffset>1562100</wp:posOffset>
+                </wp:positionH>
+                <wp:positionV relativeFrom="paragraph">
+                  <wp:posOffset>876301</wp:posOffset>
+                </wp:positionV>
+                <wp:extent cx="314325" cy="1085850"/>
+                <wp:effectExtent l="0" t="0" r="66675" b="57150"/>
+                <wp:wrapNone/>
+                <wp:docPr id="2" name="Straight Arrow Connector 2"/>
+                <wp:cNvGraphicFramePr/>
+                <a:graphic xmlns:a="http://schemas.openxmlformats.org/drawingml/2006/main">
+                  <a:graphicData uri="http://schemas.microsoft.com/office/word/2010/wordprocessingShape">
+                    <wps:wsp>
+                      <wps:cNvCnPr/>
+                      <wps:spPr>
+                        <a:xfrm>
+                          <a:off x="0" y="0"/>
+                          <a:ext cx="314325" cy="1085850"/>
+                        </a:xfrm>
+                        <a:prstGeom prst="straightConnector1">
+                          <a:avLst/>
+                        </a:prstGeom>
+                        <a:ln>
+                          <a:tailEnd type="triangle"/>
+                        </a:ln>
+                      </wps:spPr>
+                      <wps:style>
+                        <a:lnRef idx="1">
+                          <a:schemeClr val="dk1"/>
+                        </a:lnRef>
+                        <a:fillRef idx="0">
+                          <a:schemeClr val="dk1"/>
+                        </a:fillRef>
+                        <a:effectRef idx="0">
+                          <a:schemeClr val="dk1"/>
+                        </a:effectRef>
+                        <a:fontRef idx="minor">
+                          <a:schemeClr val="tx1"/>
+                        </a:fontRef>
+                      </wps:style>
+                      <wps:bodyPr/>
+                    </wps:wsp>
+                  </a:graphicData>
+                </a:graphic>
+                <wp14:sizeRelH relativeFrom="margin">
+                  <wp14:pctWidth>0</wp14:pctWidth>
+                </wp14:sizeRelH>
+                <wp14:sizeRelV relativeFrom="margin">
+                  <wp14:pctHeight>0</wp14:pctHeight>
+                </wp14:sizeRelV>
+              </wp:anchor>
+            </w:drawing>
+          </mc:Choice>
+          <mc:Fallback>
+            <w:pict>
+              <v:shape w14:anchorId="0137F997" id="Straight Arrow Connector 2" o:spid="_x0000_s1026" type="#_x0000_t32" style="position:absolute;margin-left:123pt;margin-top:69pt;width:24.75pt;height:85.5pt;z-index:251661312;visibility:visible;mso-wrap-style:square;mso-width-percent:0;mso-height-percent:0;mso-wrap-distance-left:9pt;mso-wrap-distance-top:0;mso-wrap-distance-right:9pt;mso-wrap-distance-bottom:0;mso-position-horizontal:absolute;mso-position-horizontal-relative:text;mso-position-vertical:absolute;mso-position-vertical-relative:text;mso-width-percent:0;mso-height-percent:0;mso-width-relative:margin;mso-height-relative:margin" o:gfxdata="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" strokecolor="black [3200]" strokeweight=".5pt">
+                <v:stroke endarrow="block" joinstyle="miter"/>
+              </v:shape>
+            </w:pict>
+          </mc:Fallback>
+        </mc:AlternateContent>
+      </w:r>
+      <w:r>
+        <w:rPr>
+          <w:noProof/>
+        </w:rPr>
+        <mc:AlternateContent>
+          <mc:Choice Requires="wps">
+            <w:drawing>
+              <wp:anchor distT="0" distB="0" distL="114300" distR="114300" simplePos="0" relativeHeight="251663360" behindDoc="0" locked="0" layoutInCell="1" allowOverlap="1" wp14:anchorId="4A61AA4A" wp14:editId="1FCEAA7B">
+                <wp:simplePos x="0" y="0"/>
+                <wp:positionH relativeFrom="column">
+                  <wp:posOffset>1562099</wp:posOffset>
+                </wp:positionH>
+                <wp:positionV relativeFrom="paragraph">
+                  <wp:posOffset>1123950</wp:posOffset>
+                </wp:positionV>
+                <wp:extent cx="314325" cy="2009775"/>
+                <wp:effectExtent l="0" t="0" r="66675" b="47625"/>
+                <wp:wrapNone/>
+                <wp:docPr id="3" name="Straight Arrow Connector 3"/>
+                <wp:cNvGraphicFramePr/>
+                <a:graphic xmlns:a="http://schemas.openxmlformats.org/drawingml/2006/main">
+                  <a:graphicData uri="http://schemas.microsoft.com/office/word/2010/wordprocessingShape">
+                    <wps:wsp>
+                      <wps:cNvCnPr/>
+                      <wps:spPr>
+                        <a:xfrm>
+                          <a:off x="0" y="0"/>
+                          <a:ext cx="314325" cy="2009775"/>
+                        </a:xfrm>
+                        <a:prstGeom prst="straightConnector1">
+                          <a:avLst/>
+                        </a:prstGeom>
+                        <a:ln>
+                          <a:tailEnd type="triangle"/>
+                        </a:ln>
+                      </wps:spPr>
+                      <wps:style>
+                        <a:lnRef idx="1">
+                          <a:schemeClr val="dk1"/>
+                        </a:lnRef>
+                        <a:fillRef idx="0">
+                          <a:schemeClr val="dk1"/>
+                        </a:fillRef>
+                        <a:effectRef idx="0">
+                          <a:schemeClr val="dk1"/>
+                        </a:effectRef>
+                        <a:fontRef idx="minor">
+                          <a:schemeClr val="tx1"/>
+                        </a:fontRef>
+                      </wps:style>
+                      <wps:bodyPr/>
+                    </wps:wsp>
+                  </a:graphicData>
+                </a:graphic>
+                <wp14:sizeRelH relativeFrom="margin">
+                  <wp14:pctWidth>0</wp14:pctWidth>
+                </wp14:sizeRelH>
+                <wp14:sizeRelV relativeFrom="margin">
+                  <wp14:pctHeight>0</wp14:pctHeight>
+                </wp14:sizeRelV>
+              </wp:anchor>
+            </w:drawing>
+          </mc:Choice>
+          <mc:Fallback>
+            <w:pict>
+              <v:shape w14:anchorId="370840E0" id="Straight Arrow Connector 3" o:spid="_x0000_s1026" type="#_x0000_t32" style="position:absolute;margin-left:123pt;margin-top:88.5pt;width:24.75pt;height:158.25pt;z-index:251663360;visibility:visible;mso-wrap-style:square;mso-width-percent:0;mso-height-percent:0;mso-wrap-distance-left:9pt;mso-wrap-distance-top:0;mso-wrap-distance-right:9pt;mso-wrap-distance-bottom:0;mso-position-horizontal:absolute;mso-position-horizontal-relative:text;mso-position-vertical:absolute;mso-position-vertical-relative:text;mso-width-percent:0;mso-height-percent:0;mso-width-relative:margin;mso-height-relative:margin" o:gfxdata="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" strokecolor="black [3200]" strokeweight=".5pt">
+                <v:stroke endarrow="block" joinstyle="miter"/>
+              </v:shape>
+            </w:pict>
+          </mc:Fallback>
+        </mc:AlternateContent>
+      </w:r>
+      <w:r>
+        <w:rPr>
+          <w:noProof/>
+        </w:rPr>
+        <mc:AlternateContent>
+          <mc:Choice Requires="wps">
+            <w:drawing>
+              <wp:anchor distT="0" distB="0" distL="114300" distR="114300" simplePos="0" relativeHeight="251665408" behindDoc="0" locked="0" layoutInCell="1" allowOverlap="1" wp14:anchorId="566F031B" wp14:editId="7BD6F527">
+                <wp:simplePos x="0" y="0"/>
+                <wp:positionH relativeFrom="column">
+                  <wp:posOffset>981075</wp:posOffset>
+                </wp:positionH>
+                <wp:positionV relativeFrom="paragraph">
+                  <wp:posOffset>1419224</wp:posOffset>
+                </wp:positionV>
+                <wp:extent cx="895350" cy="2276475"/>
+                <wp:effectExtent l="0" t="0" r="57150" b="47625"/>
+                <wp:wrapNone/>
+                <wp:docPr id="4" name="Straight Arrow Connector 4"/>
+                <wp:cNvGraphicFramePr/>
+                <a:graphic xmlns:a="http://schemas.openxmlformats.org/drawingml/2006/main">
+                  <a:graphicData uri="http://schemas.microsoft.com/office/word/2010/wordprocessingShape">
+                    <wps:wsp>
+                      <wps:cNvCnPr/>
+                      <wps:spPr>
+                        <a:xfrm>
+                          <a:off x="0" y="0"/>
+                          <a:ext cx="895350" cy="2276475"/>
+                        </a:xfrm>
+                        <a:prstGeom prst="straightConnector1">
+                          <a:avLst/>
+                        </a:prstGeom>
+                        <a:ln>
+                          <a:tailEnd type="triangle"/>
+                        </a:ln>
+                      </wps:spPr>
+                      <wps:style>
+                        <a:lnRef idx="1">
+                          <a:schemeClr val="dk1"/>
+                        </a:lnRef>
+                        <a:fillRef idx="0">
+                          <a:schemeClr val="dk1"/>
+                        </a:fillRef>
+                        <a:effectRef idx="0">
+                          <a:schemeClr val="dk1"/>
+                        </a:effectRef>
+                        <a:fontRef idx="minor">
+                          <a:schemeClr val="tx1"/>
+                        </a:fontRef>
+                      </wps:style>
+                      <wps:bodyPr/>
+                    </wps:wsp>
+                  </a:graphicData>
+                </a:graphic>
+                <wp14:sizeRelH relativeFrom="margin">
+                  <wp14:pctWidth>0</wp14:pctWidth>
+                </wp14:sizeRelH>
+                <wp14:sizeRelV relativeFrom="margin">
+                  <wp14:pctHeight>0</wp14:pctHeight>
+                </wp14:sizeRelV>
+              </wp:anchor>
+            </w:drawing>
+          </mc:Choice>
+          <mc:Fallback>
+            <w:pict>
+              <v:shape w14:anchorId="63D9C2AE" id="Straight Arrow Connector 4" o:spid="_x0000_s1026" type="#_x0000_t32" style="position:absolute;margin-left:77.25pt;margin-top:111.75pt;width:70.5pt;height:179.25pt;z-index:251665408;visibility:visible;mso-wrap-style:square;mso-width-percent:0;mso-height-percent:0;mso-wrap-distance-left:9pt;mso-wrap-distance-top:0;mso-wrap-distance-right:9pt;mso-wrap-distance-bottom:0;mso-position-horizontal:absolute;mso-position-horizontal-relative:text;mso-position-vertical:absolute;mso-position-vertical-relative:text;mso-width-percent:0;mso-height-percent:0;mso-width-relative:margin;mso-height-relative:margin" o:gfxdata="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" strokecolor="black [3200]" strokeweight=".5pt">
+                <v:stroke endarrow="block" joinstyle="miter"/>
+              </v:shape>
+            </w:pict>
+          </mc:Fallback>
+        </mc:AlternateContent>
+      </w:r>
+    </w:p>
+    <w:tbl>
+      <w:tblPr>
+        <w:tblStyle w:val="TableGrid"/>
+        <w:tblW w:w="0" w:type="auto"/>
+        <w:tblInd w:w="360" w:type="dxa"/>
+        <w:tblLook w:val="04A0" w:firstRow="1" w:lastRow="0" w:firstColumn="1" w:lastColumn="0" w:noHBand="0" w:noVBand="1"/>
+      </w:tblPr>
+      <w:tblGrid>
+        <w:gridCol w:w="2098"/>
+      </w:tblGrid>
+      <w:tr>
+        <w:trPr>
+          <w:trHeight w:val="255"/>
+        </w:trPr>
+        <w:tc>
+          <w:tcPr>
+            <w:tcW w:w="2098" w:type="dxa"/>
+          </w:tcPr>
+          <w:p>
+            <w:pPr>
+              <w:pStyle w:val="NoSpacing"/>
+              <w:ind w:left="0" w:firstLine="0"/>
+            </w:pPr>
+            <w:r>
+              <w:t>Main_Selection</w:t>
+            </w:r>
+          </w:p>
+        </w:tc>
+      </w:tr>
+      <w:tr>
+        <w:trPr>
+          <w:trHeight w:val="255"/>
+        </w:trPr>
+        <w:tc>
+          <w:tcPr>
+            <w:tcW w:w="2098" w:type="dxa"/>
+          </w:tcPr>
+          <w:p>
+            <w:pPr>
+              <w:pStyle w:val="NoSpacing"/>
+              <w:ind w:left="0" w:firstLine="0"/>
+            </w:pPr>
+          </w:p>
+        </w:tc>
+      </w:tr>
+      <w:tr>
+        <w:trPr>
+          <w:trHeight w:val="255"/>
+        </w:trPr>
+        <w:tc>
+          <w:tcPr>
+            <w:tcW w:w="2098" w:type="dxa"/>
+          </w:tcPr>
+          <w:p>
+            <w:pPr>
+              <w:pStyle w:val="NoSpacing"/>
+              <w:ind w:left="0" w:firstLine="0"/>
+            </w:pPr>
+            <w:r>
+              <w:rPr>
+                <w:noProof/>
+              </w:rPr>
+              <mc:AlternateContent>
+                <mc:Choice Requires="wps">
+                  <w:drawing>
+                    <wp:anchor distT="0" distB="0" distL="114300" distR="114300" simplePos="0" relativeHeight="251659264" behindDoc="0" locked="0" layoutInCell="1" allowOverlap="1" wp14:anchorId="463B3B17" wp14:editId="6956BD71">
+                      <wp:simplePos x="0" y="0"/>
+                      <wp:positionH relativeFrom="column">
+                        <wp:posOffset>1261745</wp:posOffset>
+                      </wp:positionH>
+                      <wp:positionV relativeFrom="paragraph">
+                        <wp:posOffset>-306070</wp:posOffset>
+                      </wp:positionV>
+                      <wp:extent cx="314325" cy="466725"/>
+                      <wp:effectExtent l="0" t="38100" r="47625" b="28575"/>
+                      <wp:wrapNone/>
+                      <wp:docPr id="1" name="Straight Arrow Connector 1"/>
+                      <wp:cNvGraphicFramePr/>
+                      <a:graphic xmlns:a="http://schemas.openxmlformats.org/drawingml/2006/main">
+                        <a:graphicData uri="http://schemas.microsoft.com/office/word/2010/wordprocessingShape">
+                          <wps:wsp>
+                            <wps:cNvCnPr/>
+                            <wps:spPr>
+                              <a:xfrm flipV="1">
+                                <a:off x="0" y="0"/>
+                                <a:ext cx="314325" cy="466725"/>
+                              </a:xfrm>
+                              <a:prstGeom prst="straightConnector1">
+                                <a:avLst/>
+                              </a:prstGeom>
+                              <a:ln>
+                                <a:tailEnd type="triangle"/>
+                              </a:ln>
+                            </wps:spPr>
+                            <wps:style>
+                              <a:lnRef idx="1">
+                                <a:schemeClr val="dk1"/>
+                              </a:lnRef>
+                              <a:fillRef idx="0">
+                                <a:schemeClr val="dk1"/>
+                              </a:fillRef>
+                              <a:effectRef idx="0">
+                                <a:schemeClr val="dk1"/>
+                              </a:effectRef>
+                              <a:fontRef idx="minor">
+                                <a:schemeClr val="tx1"/>
+                              </a:fontRef>
+                            </wps:style>
+                            <wps:bodyPr/>
+                          </wps:wsp>
+                        </a:graphicData>
+                      </a:graphic>
+                      <wp14:sizeRelH relativeFrom="margin">
+                        <wp14:pctWidth>0</wp14:pctWidth>
+                      </wp14:sizeRelH>
+                      <wp14:sizeRelV relativeFrom="margin">
+                        <wp14:pctHeight>0</wp14:pctHeight>
+                      </wp14:sizeRelV>
+                    </wp:anchor>
+                  </w:drawing>
+                </mc:Choice>
+                <mc:Fallback>
+                  <w:pict>
+                    <v:shape w14:anchorId="311B233B" id="Straight Arrow Connector 1" o:spid="_x0000_s1026" type="#_x0000_t32" style="position:absolute;margin-left:99.35pt;margin-top:-24.1pt;width:24.75pt;height:36.75pt;flip:y;z-index:251659264;visibility:visible;mso-wrap-style:square;mso-width-percent:0;mso-height-percent:0;mso-wrap-distance-left:9pt;mso-wrap-distance-top:0;mso-wrap-distance-right:9pt;mso-wrap-distance-bottom:0;mso-position-horizontal:absolute;mso-position-horizontal-relative:text;mso-position-vertical:absolute;mso-position-vertical-relative:text;mso-width-percent:0;mso-height-percent:0;mso-width-relative:margin;mso-height-relative:margin" o:gfxdata="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" strokecolor="black [3200]" strokeweight=".5pt">
+                      <v:stroke endarrow="block" joinstyle="miter"/>
+                    </v:shape>
+                  </w:pict>
+                </mc:Fallback>
+              </mc:AlternateContent>
+            </w:r>
+            <w:r>
+              <w:t>-</w:t>
+            </w:r>
+            <w:r>
+              <w:t xml:space="preserve"> EntCont</w:t>
+            </w:r>
+            <w:r>
+              <w:t>()</w:t>
+            </w:r>
+          </w:p>
+          <w:p>
+            <w:pPr>
+              <w:pStyle w:val="NoSpacing"/>
+              <w:ind w:left="0" w:firstLine="0"/>
+            </w:pPr>
+            <w:r>
+              <w:t>- EntMisc</w:t>
+            </w:r>
+            <w:r>
+              <w:t>()</w:t>
+            </w:r>
+          </w:p>
+          <w:p>
+            <w:pPr>
+              <w:pStyle w:val="NoSpacing"/>
+              <w:ind w:left="0" w:firstLine="0"/>
+            </w:pPr>
+            <w:r>
+              <w:t>- CrossCheck</w:t>
+            </w:r>
+            <w:r>
+              <w:t>()</w:t>
+            </w:r>
+          </w:p>
+          <w:p>
+            <w:pPr>
+              <w:pStyle w:val="NoSpacing"/>
+              <w:ind w:left="0" w:firstLine="0"/>
+            </w:pPr>
+            <w:r>
+              <w:t>- Reports</w:t>
+            </w:r>
+            <w:r>
+              <w:t>()</w:t>
+            </w:r>
+          </w:p>
+          <w:p>
+            <w:pPr>
+              <w:pStyle w:val="NoSpacing"/>
+              <w:ind w:left="0" w:firstLine="0"/>
+            </w:pPr>
+            <w:r>
+              <w:t>- Exit</w:t>
+            </w:r>
+            <w:r>
+              <w:t>()</w:t>
+            </w:r>
+          </w:p>
+        </w:tc>
+        <w:bookmarkStart w:id="0" w:name="_GoBack"/>
+        <w:bookmarkEnd w:id="0"/>
+      </w:tr>
+    </w:tbl>
+    <w:tbl>
+      <w:tblPr>
+        <w:tblStyle w:val="TableGrid"/>
+        <w:tblpPr w:leftFromText="180" w:rightFromText="180" w:vertAnchor="text" w:horzAnchor="margin" w:tblpXSpec="center" w:tblpY="-1988"/>
+        <w:tblW w:w="0" w:type="auto"/>
+        <w:tblLook w:val="04A0" w:firstRow="1" w:lastRow="0" w:firstColumn="1" w:lastColumn="0" w:noHBand="0" w:noVBand="1"/>
+      </w:tblPr>
+      <w:tblGrid>
+        <w:gridCol w:w="3345"/>
+      </w:tblGrid>
+      <w:tr>
+        <w:trPr>
+          <w:trHeight w:val="219"/>
+        </w:trPr>
+        <w:tc>
+          <w:tcPr>
+            <w:tcW w:w="3345" w:type="dxa"/>
+          </w:tcPr>
+          <w:p>
+            <w:pPr>
+              <w:pStyle w:val="NoSpacing"/>
+              <w:ind w:left="0" w:firstLine="0"/>
+            </w:pPr>
+            <w:r>
+              <w:t>EntCont</w:t>
+            </w:r>
+          </w:p>
+        </w:tc>
+      </w:tr>
+      <w:tr>
+        <w:trPr>
+          <w:trHeight w:val="219"/>
+        </w:trPr>
+        <w:tc>
+          <w:tcPr>
+            <w:tcW w:w="3345" w:type="dxa"/>
+          </w:tcPr>
+          <w:p>
+            <w:pPr>
+              <w:pStyle w:val="NoSpacing"/>
+              <w:ind w:left="0" w:firstLine="0"/>
+            </w:pPr>
+            <w:r>
+              <w:t>-</w:t>
+            </w:r>
+            <w:r>
+              <w:t xml:space="preserve"> donorName&lt; &gt;</w:t>
+            </w:r>
+            <w:r>
+              <w:t xml:space="preserve"> : String</w:t>
+            </w:r>
+          </w:p>
+          <w:p>
+            <w:pPr>
+              <w:pStyle w:val="NoSpacing"/>
+              <w:ind w:left="0" w:firstLine="0"/>
+            </w:pPr>
+            <w:r>
+              <w:t>- offType&lt;</w:t>
+            </w:r>
+            <w:r>
+              <w:t xml:space="preserve"> </w:t>
+            </w:r>
+            <w:r>
+              <w:t>&gt;</w:t>
+            </w:r>
+            <w:r>
+              <w:t xml:space="preserve"> : String</w:t>
+            </w:r>
+          </w:p>
+          <w:p>
+            <w:pPr>
+              <w:pStyle w:val="NoSpacing"/>
+              <w:ind w:left="0" w:firstLine="0"/>
+            </w:pPr>
+            <w:r>
+              <w:t xml:space="preserve">- </w:t>
+            </w:r>
+            <w:r>
+              <w:t>amount</w:t>
+            </w:r>
+            <w:r>
+              <w:t>: double</w:t>
+            </w:r>
+          </w:p>
+          <w:p>
+            <w:pPr>
+              <w:pStyle w:val="NoSpacing"/>
+              <w:ind w:left="0" w:firstLine="0"/>
+            </w:pPr>
+            <w:r>
+              <w:t xml:space="preserve">- </w:t>
+            </w:r>
+            <w:r>
+              <w:t>checkNumber</w:t>
+            </w:r>
+            <w:r>
+              <w:t xml:space="preserve"> : String</w:t>
+            </w:r>
+          </w:p>
+        </w:tc>
+      </w:tr>
+      <w:tr>
+        <w:trPr>
+          <w:trHeight w:val="219"/>
+        </w:trPr>
+        <w:tc>
+          <w:tcPr>
+            <w:tcW w:w="3345" w:type="dxa"/>
+          </w:tcPr>
+          <w:p>
+            <w:pPr>
+              <w:pStyle w:val="NoSpacing"/>
+              <w:ind w:left="0" w:firstLine="0"/>
+            </w:pPr>
+            <w:r>
+              <w:t>- Save</w:t>
+            </w:r>
+            <w:r>
+              <w:t>Current</w:t>
+            </w:r>
+            <w:r>
+              <w:t>Cont</w:t>
+            </w:r>
+            <w:r>
+              <w:t>()</w:t>
+            </w:r>
+          </w:p>
+          <w:p>
+            <w:pPr>
+              <w:pStyle w:val="NoSpacing"/>
+              <w:ind w:left="0" w:firstLine="0"/>
+            </w:pPr>
+            <w:r>
+              <w:t>- Add</w:t>
+            </w:r>
+            <w:r>
+              <w:t>New</w:t>
+            </w:r>
+            <w:r>
+              <w:t>Donor</w:t>
+            </w:r>
+            <w:r>
+              <w:t>()</w:t>
+            </w:r>
+          </w:p>
+          <w:p>
+            <w:pPr>
+              <w:pStyle w:val="NoSpacing"/>
+              <w:ind w:left="0" w:firstLine="0"/>
+            </w:pPr>
+            <w:r>
+              <w:t>- Add</w:t>
+            </w:r>
+            <w:r>
+              <w:t>New</w:t>
+            </w:r>
+            <w:r>
+              <w:t>OffType</w:t>
+            </w:r>
+            <w:r>
+              <w:t>()</w:t>
+            </w:r>
+          </w:p>
+          <w:p>
+            <w:pPr>
+              <w:pStyle w:val="NoSpacing"/>
+              <w:ind w:left="0" w:firstLine="0"/>
+            </w:pPr>
+            <w:r>
+              <w:t xml:space="preserve">- </w:t>
+            </w:r>
+            <w:r>
+              <w:t>Exit</w:t>
+            </w:r>
+            <w:r>
+              <w:t>()</w:t>
+            </w:r>
+          </w:p>
+        </w:tc>
+      </w:tr>
+    </w:tbl>
+    <w:tbl>
+      <w:tblPr>
+        <w:tblStyle w:val="TableGrid"/>
+        <w:tblpPr w:leftFromText="180" w:rightFromText="180" w:vertAnchor="page" w:horzAnchor="page" w:tblpX="4426" w:tblpY="9901"/>
+        <w:tblW w:w="0" w:type="auto"/>
+        <w:tblLook w:val="04A0" w:firstRow="1" w:lastRow="0" w:firstColumn="1" w:lastColumn="0" w:noHBand="0" w:noVBand="1"/>
+      </w:tblPr>
+      <w:tblGrid>
+        <w:gridCol w:w="5168"/>
+      </w:tblGrid>
+      <w:tr>
+        <w:trPr>
+          <w:trHeight w:val="196"/>
+        </w:trPr>
+        <w:tc>
+          <w:tcPr>
+            <w:tcW w:w="5168" w:type="dxa"/>
+          </w:tcPr>
+          <w:p>
+            <w:pPr>
+              <w:pStyle w:val="NoSpacing"/>
+              <w:ind w:left="0" w:firstLine="0"/>
+            </w:pPr>
+            <w:r>
+              <w:t>EntMisc</w:t>
+            </w:r>
+          </w:p>
+        </w:tc>
+      </w:tr>
+      <w:tr>
+        <w:trPr>
+          <w:trHeight w:val="196"/>
+        </w:trPr>
+        <w:tc>
+          <w:tcPr>
+            <w:tcW w:w="5168" w:type="dxa"/>
+          </w:tcPr>
+          <w:p>
+            <w:pPr>
+              <w:pStyle w:val="NoSpacing"/>
+              <w:ind w:left="0" w:firstLine="0"/>
+            </w:pPr>
+            <w:r>
+              <w:t>-</w:t>
+            </w:r>
+            <w:r>
+              <w:t xml:space="preserve"> String ctr1, ctr2</w:t>
+            </w:r>
+          </w:p>
+          <w:p>
+            <w:pPr>
+              <w:pStyle w:val="NoSpacing"/>
+              <w:ind w:left="0" w:firstLine="0"/>
+            </w:pPr>
+            <w:r>
+              <w:t>- String bagNum</w:t>
+            </w:r>
+          </w:p>
+          <w:p>
+            <w:pPr>
+              <w:pStyle w:val="NoSpacing"/>
+              <w:ind w:left="0" w:firstLine="0"/>
+            </w:pPr>
+            <w:r>
+              <w:t>- int curr100, curr50, curr20, curr10, curr5, curr1</w:t>
+            </w:r>
+          </w:p>
+          <w:p>
+            <w:pPr>
+              <w:pStyle w:val="NoSpacing"/>
+              <w:ind w:left="0" w:firstLine="0"/>
+            </w:pPr>
+            <w:r>
+              <w:t>- int coin100, coin50, coin25, coin10, coin5, coin1</w:t>
+            </w:r>
+          </w:p>
+        </w:tc>
+      </w:tr>
+      <w:tr>
+        <w:trPr>
+          <w:trHeight w:val="196"/>
+        </w:trPr>
+        <w:tc>
+          <w:tcPr>
+            <w:tcW w:w="5168" w:type="dxa"/>
+          </w:tcPr>
+          <w:p>
+            <w:pPr>
+              <w:pStyle w:val="NoSpacing"/>
+              <w:ind w:left="0" w:firstLine="0"/>
+            </w:pPr>
+            <w:r>
+              <w:t>- SaveExit</w:t>
+            </w:r>
+            <w:r>
+              <w:t>()</w:t>
+            </w:r>
+          </w:p>
+        </w:tc>
+      </w:tr>
+    </w:tbl>
+    <w:tbl>
+      <w:tblPr>
+        <w:tblStyle w:val="TableGrid"/>
+        <w:tblpPr w:leftFromText="180" w:rightFromText="180" w:vertAnchor="text" w:horzAnchor="page" w:tblpX="4426" w:tblpY="2524"/>
+        <w:tblW w:w="0" w:type="auto"/>
+        <w:tblLook w:val="04A0" w:firstRow="1" w:lastRow="0" w:firstColumn="1" w:lastColumn="0" w:noHBand="0" w:noVBand="1"/>
+      </w:tblPr>
+      <w:tblGrid>
+        <w:gridCol w:w="2083"/>
+      </w:tblGrid>
+      <w:tr>
+        <w:trPr>
+          <w:trHeight w:val="277"/>
+        </w:trPr>
+        <w:tc>
+          <w:tcPr>
+            <w:tcW w:w="2083" w:type="dxa"/>
+          </w:tcPr>
+          <w:p>
+            <w:pPr>
+              <w:pStyle w:val="NoSpacing"/>
+              <w:ind w:left="0" w:firstLine="0"/>
+            </w:pPr>
+            <w:r>
+              <w:t>CrossCheck</w:t>
+            </w:r>
+          </w:p>
+        </w:tc>
+      </w:tr>
+      <w:tr>
+        <w:trPr>
+          <w:trHeight w:val="277"/>
+        </w:trPr>
+        <w:tc>
+          <w:tcPr>
+            <w:tcW w:w="2083" w:type="dxa"/>
+          </w:tcPr>
+          <w:p>
+            <w:pPr>
+              <w:pStyle w:val="NoSpacing"/>
+              <w:ind w:left="0" w:firstLine="0"/>
+            </w:pPr>
+            <w:r>
+              <w:t>Attributes</w:t>
+            </w:r>
+          </w:p>
+        </w:tc>
+      </w:tr>
+      <w:tr>
+        <w:trPr>
+          <w:trHeight w:val="277"/>
+        </w:trPr>
+        <w:tc>
+          <w:tcPr>
+            <w:tcW w:w="2083" w:type="dxa"/>
+          </w:tcPr>
+          <w:p>
+            <w:pPr>
+              <w:pStyle w:val="NoSpacing"/>
+              <w:ind w:left="0" w:firstLine="0"/>
+            </w:pPr>
+            <w:r>
+              <w:t>Methods</w:t>
+            </w:r>
+          </w:p>
+        </w:tc>
+      </w:tr>
+    </w:tbl>
+    <w:tbl>
+      <w:tblPr>
+        <w:tblStyle w:val="TableGrid"/>
+        <w:tblpPr w:leftFromText="180" w:rightFromText="180" w:vertAnchor="text" w:horzAnchor="page" w:tblpX="4441" w:tblpY="3439"/>
+        <w:tblOverlap w:val="never"/>
+        <w:tblW w:w="0" w:type="auto"/>
+        <w:tblLook w:val="04A0" w:firstRow="1" w:lastRow="0" w:firstColumn="1" w:lastColumn="0" w:noHBand="0" w:noVBand="1"/>
+      </w:tblPr>
+      <w:tblGrid>
+        <w:gridCol w:w="2082"/>
+      </w:tblGrid>
+      <w:tr>
+        <w:trPr>
+          <w:trHeight w:val="255"/>
+        </w:trPr>
+        <w:tc>
+          <w:tcPr>
+            <w:tcW w:w="2082" w:type="dxa"/>
+          </w:tcPr>
+          <w:p>
+            <w:pPr>
+              <w:pStyle w:val="NoSpacing"/>
+              <w:ind w:left="0" w:firstLine="0"/>
+            </w:pPr>
+            <w:r>
+              <w:t>Reports</w:t>
+            </w:r>
+          </w:p>
+        </w:tc>
+      </w:tr>
+      <w:tr>
+        <w:trPr>
+          <w:trHeight w:val="255"/>
+        </w:trPr>
+        <w:tc>
+          <w:tcPr>
+            <w:tcW w:w="2082" w:type="dxa"/>
+          </w:tcPr>
+          <w:p>
+            <w:pPr>
+              <w:pStyle w:val="NoSpacing"/>
+              <w:ind w:left="0" w:firstLine="0"/>
+            </w:pPr>
+            <w:r>
+              <w:t>Attributes</w:t>
+            </w:r>
+          </w:p>
+        </w:tc>
+      </w:tr>
+      <w:tr>
+        <w:trPr>
+          <w:trHeight w:val="255"/>
+        </w:trPr>
+        <w:tc>
+          <w:tcPr>
+            <w:tcW w:w="2082" w:type="dxa"/>
+          </w:tcPr>
+          <w:p>
+            <w:pPr>
+              <w:pStyle w:val="NoSpacing"/>
+              <w:ind w:left="0" w:firstLine="0"/>
+            </w:pPr>
+            <w:r>
+              <w:t>Methods</w:t>
+            </w:r>
+          </w:p>
+        </w:tc>
+      </w:tr>
+    </w:tbl>
+    <w:p>
+      <w:pPr>
+        <w:pStyle w:val="NoSpacing"/>
+        <w:ind w:left="360"/>
+      </w:pPr>
     </w:p>
     <w:sectPr>
       <w:pgSz w:w="12240" w:h="15840"/>
@@ -234,6 +1261,471 @@
     </w:sectPr>
   </w:body>
 </w:document>
+</file>
+
+<file path=word/numbering.xml><?xml version="1.0" encoding="utf-8"?>
+<w:numbering xmlns:wpc="http://schemas.microsoft.com/office/word/2010/wordprocessingCanvas" xmlns:cx="http://schemas.microsoft.com/office/drawing/2014/chartex" xmlns:mc="http://schemas.openxmlformats.org/markup-compatibility/2006" xmlns:o="urn:schemas-microsoft-com:office:office" xmlns:r="http://schemas.openxmlformats.org/officeDocument/2006/relationships" xmlns:m="http://schemas.openxmlformats.org/officeDocument/2006/math" xmlns:v="urn:schemas-microsoft-com:vml" xmlns:wp14="http://schemas.microsoft.com/office/word/2010/wordprocessingDrawing" xmlns:wp="http://schemas.openxmlformats.org/drawingml/2006/wordprocessingDrawing" xmlns:w10="urn:schemas-microsoft-com:office:word" xmlns:w="http://schemas.openxmlformats.org/wordprocessingml/2006/main" xmlns:w14="http://schemas.microsoft.com/office/word/2010/wordml" xmlns:w15="http://schemas.microsoft.com/office/word/2012/wordml" xmlns:w16se="http://schemas.microsoft.com/office/word/2015/wordml/symex" xmlns:wpg="http://schemas.microsoft.com/office/word/2010/wordprocessingGroup" xmlns:wpi="http://schemas.microsoft.com/office/word/2010/wordprocessingInk" xmlns:wne="http://schemas.microsoft.com/office/word/2006/wordml" xmlns:wps="http://schemas.microsoft.com/office/word/2010/wordprocessingShape" mc:Ignorable="w14 w15 w16se wp14">
+  <w:abstractNum w:abstractNumId="0" w15:restartNumberingAfterBreak="0">
+    <w:nsid w:val="2C044FC6"/>
+    <w:multiLevelType w:val="hybridMultilevel"/>
+    <w:tmpl w:val="48065BD8"/>
+    <w:lvl w:ilvl="0" w:tplc="2F649C08">
+      <w:numFmt w:val="bullet"/>
+      <w:lvlText w:val="-"/>
+      <w:lvlJc w:val="left"/>
+      <w:pPr>
+        <w:ind w:left="720" w:hanging="360"/>
+      </w:pPr>
+      <w:rPr>
+        <w:rFonts w:ascii="Times New Roman" w:eastAsiaTheme="minorHAnsi" w:hAnsi="Times New Roman" w:cs="Times New Roman" w:hint="default"/>
+      </w:rPr>
+    </w:lvl>
+    <w:lvl w:ilvl="1" w:tplc="04090003" w:tentative="1">
+      <w:start w:val="1"/>
+      <w:numFmt w:val="bullet"/>
+      <w:lvlText w:val="o"/>
+      <w:lvlJc w:val="left"/>
+      <w:pPr>
+        <w:ind w:left="1440" w:hanging="360"/>
+      </w:pPr>
+      <w:rPr>
+        <w:rFonts w:ascii="Courier New" w:hAnsi="Courier New" w:cs="Courier New" w:hint="default"/>
+      </w:rPr>
+    </w:lvl>
+    <w:lvl w:ilvl="2" w:tplc="04090005" w:tentative="1">
+      <w:start w:val="1"/>
+      <w:numFmt w:val="bullet"/>
+      <w:lvlText w:val=""/>
+      <w:lvlJc w:val="left"/>
+      <w:pPr>
+        <w:ind w:left="2160" w:hanging="360"/>
+      </w:pPr>
+      <w:rPr>
+        <w:rFonts w:ascii="Wingdings" w:hAnsi="Wingdings" w:hint="default"/>
+      </w:rPr>
+    </w:lvl>
+    <w:lvl w:ilvl="3" w:tplc="04090001" w:tentative="1">
+      <w:start w:val="1"/>
+      <w:numFmt w:val="bullet"/>
+      <w:lvlText w:val=""/>
+      <w:lvlJc w:val="left"/>
+      <w:pPr>
+        <w:ind w:left="2880" w:hanging="360"/>
+      </w:pPr>
+      <w:rPr>
+        <w:rFonts w:ascii="Symbol" w:hAnsi="Symbol" w:hint="default"/>
+      </w:rPr>
+    </w:lvl>
+    <w:lvl w:ilvl="4" w:tplc="04090003" w:tentative="1">
+      <w:start w:val="1"/>
+      <w:numFmt w:val="bullet"/>
+      <w:lvlText w:val="o"/>
+      <w:lvlJc w:val="left"/>
+      <w:pPr>
+        <w:ind w:left="3600" w:hanging="360"/>
+      </w:pPr>
+      <w:rPr>
+        <w:rFonts w:ascii="Courier New" w:hAnsi="Courier New" w:cs="Courier New" w:hint="default"/>
+      </w:rPr>
+    </w:lvl>
+    <w:lvl w:ilvl="5" w:tplc="04090005" w:tentative="1">
+      <w:start w:val="1"/>
+      <w:numFmt w:val="bullet"/>
+      <w:lvlText w:val=""/>
+      <w:lvlJc w:val="left"/>
+      <w:pPr>
+        <w:ind w:left="4320" w:hanging="360"/>
+      </w:pPr>
+      <w:rPr>
+        <w:rFonts w:ascii="Wingdings" w:hAnsi="Wingdings" w:hint="default"/>
+      </w:rPr>
+    </w:lvl>
+    <w:lvl w:ilvl="6" w:tplc="04090001" w:tentative="1">
+      <w:start w:val="1"/>
+      <w:numFmt w:val="bullet"/>
+      <w:lvlText w:val=""/>
+      <w:lvlJc w:val="left"/>
+      <w:pPr>
+        <w:ind w:left="5040" w:hanging="360"/>
+      </w:pPr>
+      <w:rPr>
+        <w:rFonts w:ascii="Symbol" w:hAnsi="Symbol" w:hint="default"/>
+      </w:rPr>
+    </w:lvl>
+    <w:lvl w:ilvl="7" w:tplc="04090003" w:tentative="1">
+      <w:start w:val="1"/>
+      <w:numFmt w:val="bullet"/>
+      <w:lvlText w:val="o"/>
+      <w:lvlJc w:val="left"/>
+      <w:pPr>
+        <w:ind w:left="5760" w:hanging="360"/>
+      </w:pPr>
+      <w:rPr>
+        <w:rFonts w:ascii="Courier New" w:hAnsi="Courier New" w:cs="Courier New" w:hint="default"/>
+      </w:rPr>
+    </w:lvl>
+    <w:lvl w:ilvl="8" w:tplc="04090005" w:tentative="1">
+      <w:start w:val="1"/>
+      <w:numFmt w:val="bullet"/>
+      <w:lvlText w:val=""/>
+      <w:lvlJc w:val="left"/>
+      <w:pPr>
+        <w:ind w:left="6480" w:hanging="360"/>
+      </w:pPr>
+      <w:rPr>
+        <w:rFonts w:ascii="Wingdings" w:hAnsi="Wingdings" w:hint="default"/>
+      </w:rPr>
+    </w:lvl>
+  </w:abstractNum>
+  <w:abstractNum w:abstractNumId="1" w15:restartNumberingAfterBreak="0">
+    <w:nsid w:val="51197AED"/>
+    <w:multiLevelType w:val="hybridMultilevel"/>
+    <w:tmpl w:val="BEA66732"/>
+    <w:lvl w:ilvl="0" w:tplc="AEB26DF4">
+      <w:numFmt w:val="bullet"/>
+      <w:lvlText w:val="-"/>
+      <w:lvlJc w:val="left"/>
+      <w:pPr>
+        <w:ind w:left="720" w:hanging="360"/>
+      </w:pPr>
+      <w:rPr>
+        <w:rFonts w:ascii="Times New Roman" w:eastAsiaTheme="minorHAnsi" w:hAnsi="Times New Roman" w:cs="Times New Roman" w:hint="default"/>
+      </w:rPr>
+    </w:lvl>
+    <w:lvl w:ilvl="1" w:tplc="04090003" w:tentative="1">
+      <w:start w:val="1"/>
+      <w:numFmt w:val="bullet"/>
+      <w:lvlText w:val="o"/>
+      <w:lvlJc w:val="left"/>
+      <w:pPr>
+        <w:ind w:left="1440" w:hanging="360"/>
+      </w:pPr>
+      <w:rPr>
+        <w:rFonts w:ascii="Courier New" w:hAnsi="Courier New" w:cs="Courier New" w:hint="default"/>
+      </w:rPr>
+    </w:lvl>
+    <w:lvl w:ilvl="2" w:tplc="04090005" w:tentative="1">
+      <w:start w:val="1"/>
+      <w:numFmt w:val="bullet"/>
+      <w:lvlText w:val=""/>
+      <w:lvlJc w:val="left"/>
+      <w:pPr>
+        <w:ind w:left="2160" w:hanging="360"/>
+      </w:pPr>
+      <w:rPr>
+        <w:rFonts w:ascii="Wingdings" w:hAnsi="Wingdings" w:hint="default"/>
+      </w:rPr>
+    </w:lvl>
+    <w:lvl w:ilvl="3" w:tplc="04090001" w:tentative="1">
+      <w:start w:val="1"/>
+      <w:numFmt w:val="bullet"/>
+      <w:lvlText w:val=""/>
+      <w:lvlJc w:val="left"/>
+      <w:pPr>
+        <w:ind w:left="2880" w:hanging="360"/>
+      </w:pPr>
+      <w:rPr>
+        <w:rFonts w:ascii="Symbol" w:hAnsi="Symbol" w:hint="default"/>
+      </w:rPr>
+    </w:lvl>
+    <w:lvl w:ilvl="4" w:tplc="04090003" w:tentative="1">
+      <w:start w:val="1"/>
+      <w:numFmt w:val="bullet"/>
+      <w:lvlText w:val="o"/>
+      <w:lvlJc w:val="left"/>
+      <w:pPr>
+        <w:ind w:left="3600" w:hanging="360"/>
+      </w:pPr>
+      <w:rPr>
+        <w:rFonts w:ascii="Courier New" w:hAnsi="Courier New" w:cs="Courier New" w:hint="default"/>
+      </w:rPr>
+    </w:lvl>
+    <w:lvl w:ilvl="5" w:tplc="04090005" w:tentative="1">
+      <w:start w:val="1"/>
+      <w:numFmt w:val="bullet"/>
+      <w:lvlText w:val=""/>
+      <w:lvlJc w:val="left"/>
+      <w:pPr>
+        <w:ind w:left="4320" w:hanging="360"/>
+      </w:pPr>
+      <w:rPr>
+        <w:rFonts w:ascii="Wingdings" w:hAnsi="Wingdings" w:hint="default"/>
+      </w:rPr>
+    </w:lvl>
+    <w:lvl w:ilvl="6" w:tplc="04090001" w:tentative="1">
+      <w:start w:val="1"/>
+      <w:numFmt w:val="bullet"/>
+      <w:lvlText w:val=""/>
+      <w:lvlJc w:val="left"/>
+      <w:pPr>
+        <w:ind w:left="5040" w:hanging="360"/>
+      </w:pPr>
+      <w:rPr>
+        <w:rFonts w:ascii="Symbol" w:hAnsi="Symbol" w:hint="default"/>
+      </w:rPr>
+    </w:lvl>
+    <w:lvl w:ilvl="7" w:tplc="04090003" w:tentative="1">
+      <w:start w:val="1"/>
+      <w:numFmt w:val="bullet"/>
+      <w:lvlText w:val="o"/>
+      <w:lvlJc w:val="left"/>
+      <w:pPr>
+        <w:ind w:left="5760" w:hanging="360"/>
+      </w:pPr>
+      <w:rPr>
+        <w:rFonts w:ascii="Courier New" w:hAnsi="Courier New" w:cs="Courier New" w:hint="default"/>
+      </w:rPr>
+    </w:lvl>
+    <w:lvl w:ilvl="8" w:tplc="04090005" w:tentative="1">
+      <w:start w:val="1"/>
+      <w:numFmt w:val="bullet"/>
+      <w:lvlText w:val=""/>
+      <w:lvlJc w:val="left"/>
+      <w:pPr>
+        <w:ind w:left="6480" w:hanging="360"/>
+      </w:pPr>
+      <w:rPr>
+        <w:rFonts w:ascii="Wingdings" w:hAnsi="Wingdings" w:hint="default"/>
+      </w:rPr>
+    </w:lvl>
+  </w:abstractNum>
+  <w:abstractNum w:abstractNumId="2" w15:restartNumberingAfterBreak="0">
+    <w:nsid w:val="5E5C39AF"/>
+    <w:multiLevelType w:val="hybridMultilevel"/>
+    <w:tmpl w:val="C4662212"/>
+    <w:lvl w:ilvl="0" w:tplc="85720DB8">
+      <w:numFmt w:val="bullet"/>
+      <w:lvlText w:val="-"/>
+      <w:lvlJc w:val="left"/>
+      <w:pPr>
+        <w:ind w:left="720" w:hanging="360"/>
+      </w:pPr>
+      <w:rPr>
+        <w:rFonts w:ascii="Times New Roman" w:eastAsiaTheme="minorHAnsi" w:hAnsi="Times New Roman" w:cs="Times New Roman" w:hint="default"/>
+      </w:rPr>
+    </w:lvl>
+    <w:lvl w:ilvl="1" w:tplc="04090003" w:tentative="1">
+      <w:start w:val="1"/>
+      <w:numFmt w:val="bullet"/>
+      <w:lvlText w:val="o"/>
+      <w:lvlJc w:val="left"/>
+      <w:pPr>
+        <w:ind w:left="1440" w:hanging="360"/>
+      </w:pPr>
+      <w:rPr>
+        <w:rFonts w:ascii="Courier New" w:hAnsi="Courier New" w:cs="Courier New" w:hint="default"/>
+      </w:rPr>
+    </w:lvl>
+    <w:lvl w:ilvl="2" w:tplc="04090005" w:tentative="1">
+      <w:start w:val="1"/>
+      <w:numFmt w:val="bullet"/>
+      <w:lvlText w:val=""/>
+      <w:lvlJc w:val="left"/>
+      <w:pPr>
+        <w:ind w:left="2160" w:hanging="360"/>
+      </w:pPr>
+      <w:rPr>
+        <w:rFonts w:ascii="Wingdings" w:hAnsi="Wingdings" w:hint="default"/>
+      </w:rPr>
+    </w:lvl>
+    <w:lvl w:ilvl="3" w:tplc="04090001" w:tentative="1">
+      <w:start w:val="1"/>
+      <w:numFmt w:val="bullet"/>
+      <w:lvlText w:val=""/>
+      <w:lvlJc w:val="left"/>
+      <w:pPr>
+        <w:ind w:left="2880" w:hanging="360"/>
+      </w:pPr>
+      <w:rPr>
+        <w:rFonts w:ascii="Symbol" w:hAnsi="Symbol" w:hint="default"/>
+      </w:rPr>
+    </w:lvl>
+    <w:lvl w:ilvl="4" w:tplc="04090003" w:tentative="1">
+      <w:start w:val="1"/>
+      <w:numFmt w:val="bullet"/>
+      <w:lvlText w:val="o"/>
+      <w:lvlJc w:val="left"/>
+      <w:pPr>
+        <w:ind w:left="3600" w:hanging="360"/>
+      </w:pPr>
+      <w:rPr>
+        <w:rFonts w:ascii="Courier New" w:hAnsi="Courier New" w:cs="Courier New" w:hint="default"/>
+      </w:rPr>
+    </w:lvl>
+    <w:lvl w:ilvl="5" w:tplc="04090005" w:tentative="1">
+      <w:start w:val="1"/>
+      <w:numFmt w:val="bullet"/>
+      <w:lvlText w:val=""/>
+      <w:lvlJc w:val="left"/>
+      <w:pPr>
+        <w:ind w:left="4320" w:hanging="360"/>
+      </w:pPr>
+      <w:rPr>
+        <w:rFonts w:ascii="Wingdings" w:hAnsi="Wingdings" w:hint="default"/>
+      </w:rPr>
+    </w:lvl>
+    <w:lvl w:ilvl="6" w:tplc="04090001" w:tentative="1">
+      <w:start w:val="1"/>
+      <w:numFmt w:val="bullet"/>
+      <w:lvlText w:val=""/>
+      <w:lvlJc w:val="left"/>
+      <w:pPr>
+        <w:ind w:left="5040" w:hanging="360"/>
+      </w:pPr>
+      <w:rPr>
+        <w:rFonts w:ascii="Symbol" w:hAnsi="Symbol" w:hint="default"/>
+      </w:rPr>
+    </w:lvl>
+    <w:lvl w:ilvl="7" w:tplc="04090003" w:tentative="1">
+      <w:start w:val="1"/>
+      <w:numFmt w:val="bullet"/>
+      <w:lvlText w:val="o"/>
+      <w:lvlJc w:val="left"/>
+      <w:pPr>
+        <w:ind w:left="5760" w:hanging="360"/>
+      </w:pPr>
+      <w:rPr>
+        <w:rFonts w:ascii="Courier New" w:hAnsi="Courier New" w:cs="Courier New" w:hint="default"/>
+      </w:rPr>
+    </w:lvl>
+    <w:lvl w:ilvl="8" w:tplc="04090005" w:tentative="1">
+      <w:start w:val="1"/>
+      <w:numFmt w:val="bullet"/>
+      <w:lvlText w:val=""/>
+      <w:lvlJc w:val="left"/>
+      <w:pPr>
+        <w:ind w:left="6480" w:hanging="360"/>
+      </w:pPr>
+      <w:rPr>
+        <w:rFonts w:ascii="Wingdings" w:hAnsi="Wingdings" w:hint="default"/>
+      </w:rPr>
+    </w:lvl>
+  </w:abstractNum>
+  <w:abstractNum w:abstractNumId="3" w15:restartNumberingAfterBreak="0">
+    <w:nsid w:val="651D5252"/>
+    <w:multiLevelType w:val="hybridMultilevel"/>
+    <w:tmpl w:val="E5BE4930"/>
+    <w:lvl w:ilvl="0" w:tplc="4218E376">
+      <w:numFmt w:val="bullet"/>
+      <w:lvlText w:val="-"/>
+      <w:lvlJc w:val="left"/>
+      <w:pPr>
+        <w:ind w:left="720" w:hanging="360"/>
+      </w:pPr>
+      <w:rPr>
+        <w:rFonts w:ascii="Times New Roman" w:eastAsiaTheme="minorHAnsi" w:hAnsi="Times New Roman" w:cs="Times New Roman" w:hint="default"/>
+      </w:rPr>
+    </w:lvl>
+    <w:lvl w:ilvl="1" w:tplc="04090003" w:tentative="1">
+      <w:start w:val="1"/>
+      <w:numFmt w:val="bullet"/>
+      <w:lvlText w:val="o"/>
+      <w:lvlJc w:val="left"/>
+      <w:pPr>
+        <w:ind w:left="1440" w:hanging="360"/>
+      </w:pPr>
+      <w:rPr>
+        <w:rFonts w:ascii="Courier New" w:hAnsi="Courier New" w:cs="Courier New" w:hint="default"/>
+      </w:rPr>
+    </w:lvl>
+    <w:lvl w:ilvl="2" w:tplc="04090005" w:tentative="1">
+      <w:start w:val="1"/>
+      <w:numFmt w:val="bullet"/>
+      <w:lvlText w:val=""/>
+      <w:lvlJc w:val="left"/>
+      <w:pPr>
+        <w:ind w:left="2160" w:hanging="360"/>
+      </w:pPr>
+      <w:rPr>
+        <w:rFonts w:ascii="Wingdings" w:hAnsi="Wingdings" w:hint="default"/>
+      </w:rPr>
+    </w:lvl>
+    <w:lvl w:ilvl="3" w:tplc="04090001" w:tentative="1">
+      <w:start w:val="1"/>
+      <w:numFmt w:val="bullet"/>
+      <w:lvlText w:val=""/>
+      <w:lvlJc w:val="left"/>
+      <w:pPr>
+        <w:ind w:left="2880" w:hanging="360"/>
+      </w:pPr>
+      <w:rPr>
+        <w:rFonts w:ascii="Symbol" w:hAnsi="Symbol" w:hint="default"/>
+      </w:rPr>
+    </w:lvl>
+    <w:lvl w:ilvl="4" w:tplc="04090003" w:tentative="1">
+      <w:start w:val="1"/>
+      <w:numFmt w:val="bullet"/>
+      <w:lvlText w:val="o"/>
+      <w:lvlJc w:val="left"/>
+      <w:pPr>
+        <w:ind w:left="3600" w:hanging="360"/>
+      </w:pPr>
+      <w:rPr>
+        <w:rFonts w:ascii="Courier New" w:hAnsi="Courier New" w:cs="Courier New" w:hint="default"/>
+      </w:rPr>
+    </w:lvl>
+    <w:lvl w:ilvl="5" w:tplc="04090005" w:tentative="1">
+      <w:start w:val="1"/>
+      <w:numFmt w:val="bullet"/>
+      <w:lvlText w:val=""/>
+      <w:lvlJc w:val="left"/>
+      <w:pPr>
+        <w:ind w:left="4320" w:hanging="360"/>
+      </w:pPr>
+      <w:rPr>
+        <w:rFonts w:ascii="Wingdings" w:hAnsi="Wingdings" w:hint="default"/>
+      </w:rPr>
+    </w:lvl>
+    <w:lvl w:ilvl="6" w:tplc="04090001" w:tentative="1">
+      <w:start w:val="1"/>
+      <w:numFmt w:val="bullet"/>
+      <w:lvlText w:val=""/>
+      <w:lvlJc w:val="left"/>
+      <w:pPr>
+        <w:ind w:left="5040" w:hanging="360"/>
+      </w:pPr>
+      <w:rPr>
+        <w:rFonts w:ascii="Symbol" w:hAnsi="Symbol" w:hint="default"/>
+      </w:rPr>
+    </w:lvl>
+    <w:lvl w:ilvl="7" w:tplc="04090003" w:tentative="1">
+      <w:start w:val="1"/>
+      <w:numFmt w:val="bullet"/>
+      <w:lvlText w:val="o"/>
+      <w:lvlJc w:val="left"/>
+      <w:pPr>
+        <w:ind w:left="5760" w:hanging="360"/>
+      </w:pPr>
+      <w:rPr>
+        <w:rFonts w:ascii="Courier New" w:hAnsi="Courier New" w:cs="Courier New" w:hint="default"/>
+      </w:rPr>
+    </w:lvl>
+    <w:lvl w:ilvl="8" w:tplc="04090005" w:tentative="1">
+      <w:start w:val="1"/>
+      <w:numFmt w:val="bullet"/>
+      <w:lvlText w:val=""/>
+      <w:lvlJc w:val="left"/>
+      <w:pPr>
+        <w:ind w:left="6480" w:hanging="360"/>
+      </w:pPr>
+      <w:rPr>
+        <w:rFonts w:ascii="Wingdings" w:hAnsi="Wingdings" w:hint="default"/>
+      </w:rPr>
+    </w:lvl>
+  </w:abstractNum>
+  <w:num w:numId="1">
+    <w:abstractNumId w:val="3"/>
+  </w:num>
+  <w:num w:numId="2">
+    <w:abstractNumId w:val="2"/>
+  </w:num>
+  <w:num w:numId="3">
+    <w:abstractNumId w:val="0"/>
+  </w:num>
+  <w:num w:numId="4">
+    <w:abstractNumId w:val="1"/>
+  </w:num>
+</w:numbering>
 </file>
 
 <file path=word/styles.xml><?xml version="1.0" encoding="utf-8"?>
@@ -674,6 +2166,25 @@
       <w:szCs w:val="24"/>
     </w:rPr>
   </w:style>
+  <w:style w:type="table" w:styleId="TableGrid">
+    <w:name w:val="Table Grid"/>
+    <w:basedOn w:val="TableNormal"/>
+    <w:uiPriority w:val="39"/>
+    <w:rsid w:val="00B82205"/>
+    <w:pPr>
+      <w:spacing w:after="0" w:line="240" w:lineRule="auto"/>
+    </w:pPr>
+    <w:tblPr>
+      <w:tblBorders>
+        <w:top w:val="single" w:sz="4" w:space="0" w:color="auto"/>
+        <w:left w:val="single" w:sz="4" w:space="0" w:color="auto"/>
+        <w:bottom w:val="single" w:sz="4" w:space="0" w:color="auto"/>
+        <w:right w:val="single" w:sz="4" w:space="0" w:color="auto"/>
+        <w:insideH w:val="single" w:sz="4" w:space="0" w:color="auto"/>
+        <w:insideV w:val="single" w:sz="4" w:space="0" w:color="auto"/>
+      </w:tblBorders>
+    </w:tblPr>
+  </w:style>
 </w:styles>
 </file>
 

</xml_diff>

<commit_message>
Complete Project Design Document for 10-30-18 deliverable.
</commit_message>
<xml_diff>
--- a/Design Requirements/Group Project Design.docx
+++ b/Design Requirements/Group Project Design.docx
@@ -85,13 +85,8 @@
       <w:pPr>
         <w:pStyle w:val="NoSpacing"/>
       </w:pPr>
-      <w:proofErr w:type="spellStart"/>
-      <w:r>
-        <w:t>Dondra</w:t>
-      </w:r>
-      <w:proofErr w:type="spellEnd"/>
-      <w:r>
-        <w:t xml:space="preserve"> Richards</w:t>
+      <w:r>
+        <w:t>Dondra Richards</w:t>
       </w:r>
     </w:p>
     <w:p>
@@ -106,13 +101,8 @@
       <w:pPr>
         <w:pStyle w:val="NoSpacing"/>
       </w:pPr>
-      <w:proofErr w:type="spellStart"/>
-      <w:r>
-        <w:t>Timia</w:t>
-      </w:r>
-      <w:proofErr w:type="spellEnd"/>
-      <w:r>
-        <w:t xml:space="preserve"> Davis</w:t>
+      <w:r>
+        <w:t>Timia Davis</w:t>
       </w:r>
     </w:p>
     <w:p>
@@ -164,6 +154,9 @@
       <w:r>
         <w:t>.</w:t>
       </w:r>
+      <w:r>
+        <w:t xml:space="preserve"> Although Swing allows easier GUI design, JavaFX allows greater control over some specifics of GUI elements.</w:t>
+      </w:r>
     </w:p>
     <w:p>
       <w:pPr>
@@ -212,6 +205,9 @@
       <w:r>
         <w:t>Design and create GUI elements</w:t>
       </w:r>
+      <w:r>
+        <w:t xml:space="preserve"> except Report Views</w:t>
+      </w:r>
     </w:p>
     <w:p>
       <w:pPr>
@@ -239,15 +235,7 @@
         <w:ind w:left="1080"/>
       </w:pPr>
       <w:r>
-        <w:t xml:space="preserve">Design </w:t>
-      </w:r>
-      <w:proofErr w:type="spellStart"/>
-      <w:r>
-        <w:t>NewDonor</w:t>
-      </w:r>
-      <w:proofErr w:type="spellEnd"/>
-      <w:r>
-        <w:t xml:space="preserve"> class/object</w:t>
+        <w:t>Design NewDonor class/object</w:t>
       </w:r>
     </w:p>
     <w:p>
@@ -256,15 +244,7 @@
         <w:ind w:left="1080"/>
       </w:pPr>
       <w:r>
-        <w:t xml:space="preserve">Create methods used to manipulate Donor and/or </w:t>
-      </w:r>
-      <w:proofErr w:type="spellStart"/>
-      <w:r>
-        <w:t>NewDonor</w:t>
-      </w:r>
-      <w:proofErr w:type="spellEnd"/>
-      <w:r>
-        <w:t xml:space="preserve"> data</w:t>
+        <w:t>Create methods used to manipulate Donor and/or NewDonor data</w:t>
       </w:r>
     </w:p>
     <w:p>
@@ -297,13 +277,8 @@
       <w:pPr>
         <w:pStyle w:val="NoSpacing"/>
       </w:pPr>
-      <w:proofErr w:type="spellStart"/>
-      <w:r>
-        <w:t>Dondra</w:t>
-      </w:r>
-      <w:proofErr w:type="spellEnd"/>
-      <w:r>
-        <w:t xml:space="preserve"> Richards:</w:t>
+      <w:r>
+        <w:t>Dondra Richards:</w:t>
       </w:r>
     </w:p>
     <w:p>
@@ -312,7 +287,10 @@
         <w:ind w:left="1080"/>
       </w:pPr>
       <w:r>
-        <w:t>Design Reports class for viewing/correcting data prior to printing</w:t>
+        <w:t>Design Reports class for viewing/correcting data prior to printin</w:t>
+      </w:r>
+      <w:r>
+        <w:t>g</w:t>
       </w:r>
     </w:p>
     <w:p>
@@ -321,22 +299,15 @@
         <w:ind w:left="1080"/>
       </w:pPr>
       <w:r>
-        <w:t>Reports Object design?</w:t>
-      </w:r>
-      <w:bookmarkStart w:id="0" w:name="_GoBack"/>
-      <w:bookmarkEnd w:id="0"/>
-    </w:p>
-    <w:p>
-      <w:pPr>
-        <w:pStyle w:val="NoSpacing"/>
-      </w:pPr>
-      <w:proofErr w:type="spellStart"/>
-      <w:r>
-        <w:t>Timia</w:t>
-      </w:r>
-      <w:proofErr w:type="spellEnd"/>
-      <w:r>
-        <w:t xml:space="preserve"> Davis:</w:t>
+        <w:t>Reports Object designs</w:t>
+      </w:r>
+    </w:p>
+    <w:p>
+      <w:pPr>
+        <w:pStyle w:val="NoSpacing"/>
+      </w:pPr>
+      <w:r>
+        <w:t>Timia Davis:</w:t>
       </w:r>
     </w:p>
     <w:p>
@@ -354,7 +325,33 @@
         <w:ind w:left="1080"/>
       </w:pPr>
       <w:r>
-        <w:t>Reports Object design?</w:t>
+        <w:t>Reports Object design</w:t>
+      </w:r>
+      <w:r>
+        <w:t>s</w:t>
+      </w:r>
+    </w:p>
+    <w:p>
+      <w:pPr>
+        <w:pStyle w:val="NoSpacing"/>
+      </w:pPr>
+      <w:r>
+        <w:t>Notes:</w:t>
+      </w:r>
+    </w:p>
+    <w:p>
+      <w:pPr>
+        <w:pStyle w:val="NoSpacing"/>
+        <w:ind w:left="1080"/>
+      </w:pPr>
+      <w:r>
+        <w:t xml:space="preserve">Two people are assigned to the reports object design and printing due to the complexity of the reports and interfacing with the printer. Additionally, there are at least two different reports that must be created, and this provides a person for each report rather than one person trying to accomplish </w:t>
+      </w:r>
+      <w:r>
+        <w:t>both</w:t>
+      </w:r>
+      <w:r>
+        <w:t xml:space="preserve"> in the time allotted.</w:t>
       </w:r>
     </w:p>
     <w:p>
@@ -377,7 +374,21 @@
           <w:b/>
           <w:bCs/>
         </w:rPr>
-        <w:t>Who did what:</w:t>
+        <w:t>Who did what</w:t>
+      </w:r>
+      <w:r>
+        <w:rPr>
+          <w:b/>
+          <w:bCs/>
+        </w:rPr>
+        <w:t xml:space="preserve"> for this document</w:t>
+      </w:r>
+      <w:r>
+        <w:rPr>
+          <w:b/>
+          <w:bCs/>
+        </w:rPr>
+        <w:t>:</w:t>
       </w:r>
     </w:p>
     <w:p>
@@ -394,7 +405,13 @@
         <w:ind w:left="1080"/>
       </w:pPr>
       <w:r>
-        <w:t>Created UML diagram with input from team members</w:t>
+        <w:t xml:space="preserve">Created UML diagram with input from </w:t>
+      </w:r>
+      <w:r>
+        <w:t xml:space="preserve">all </w:t>
+      </w:r>
+      <w:r>
+        <w:t>team members</w:t>
       </w:r>
     </w:p>
     <w:p>
@@ -420,7 +437,24 @@
         <w:ind w:left="1080"/>
       </w:pPr>
       <w:r>
-        <w:t>Did some stuff…</w:t>
+        <w:t>Provided UML for Donor and New Donor</w:t>
+      </w:r>
+      <w:r>
+        <w:t xml:space="preserve"> – slightly modified after offline </w:t>
+      </w:r>
+      <w:bookmarkStart w:id="0" w:name="_GoBack"/>
+      <w:bookmarkEnd w:id="0"/>
+      <w:r>
+        <w:t>discussion</w:t>
+      </w:r>
+    </w:p>
+    <w:p>
+      <w:pPr>
+        <w:pStyle w:val="NoSpacing"/>
+        <w:ind w:left="1080"/>
+      </w:pPr>
+      <w:r>
+        <w:t>General sounding board for overall plan – assisting with overall design</w:t>
       </w:r>
     </w:p>
     <w:p>
@@ -437,20 +471,7 @@
         <w:ind w:left="1080"/>
       </w:pPr>
       <w:r>
-        <w:t>Did some stuff…</w:t>
-      </w:r>
-    </w:p>
-    <w:p>
-      <w:pPr>
-        <w:pStyle w:val="NoSpacing"/>
-      </w:pPr>
-      <w:proofErr w:type="spellStart"/>
-      <w:r>
-        <w:t>Dondra</w:t>
-      </w:r>
-      <w:proofErr w:type="spellEnd"/>
-      <w:r>
-        <w:t>:</w:t>
+        <w:t>Provided UML for Cross-checking</w:t>
       </w:r>
     </w:p>
     <w:p>
@@ -459,20 +480,16 @@
         <w:ind w:left="1080"/>
       </w:pPr>
       <w:r>
-        <w:t>Did some stuff…</w:t>
-      </w:r>
-    </w:p>
-    <w:p>
-      <w:pPr>
-        <w:pStyle w:val="NoSpacing"/>
-      </w:pPr>
-      <w:proofErr w:type="spellStart"/>
-      <w:r>
-        <w:t>Timia</w:t>
-      </w:r>
-      <w:proofErr w:type="spellEnd"/>
-      <w:r>
-        <w:t>:</w:t>
+        <w:t xml:space="preserve">Provides additional support for design </w:t>
+      </w:r>
+      <w:r>
+        <w:t xml:space="preserve">especially </w:t>
+      </w:r>
+      <w:r>
+        <w:t>regarding</w:t>
+      </w:r>
+      <w:r>
+        <w:t xml:space="preserve"> cross-checks</w:t>
       </w:r>
     </w:p>
     <w:p>
@@ -480,9 +497,224 @@
         <w:pStyle w:val="NoSpacing"/>
         <w:ind w:left="1080"/>
       </w:pPr>
-      <w:r>
-        <w:t>Did some stuff…</w:t>
-      </w:r>
+    </w:p>
+    <w:p>
+      <w:pPr>
+        <w:pStyle w:val="NoSpacing"/>
+        <w:rPr>
+          <w:lang w:val="pt-BR"/>
+        </w:rPr>
+      </w:pPr>
+      <w:r>
+        <w:rPr>
+          <w:lang w:val="pt-BR"/>
+        </w:rPr>
+        <w:lastRenderedPageBreak/>
+        <w:t>Dondra:</w:t>
+      </w:r>
+    </w:p>
+    <w:p>
+      <w:pPr>
+        <w:pStyle w:val="NoSpacing"/>
+        <w:ind w:left="1080"/>
+      </w:pPr>
+      <w:r>
+        <w:t xml:space="preserve">Provided UML for </w:t>
+      </w:r>
+      <w:r>
+        <w:t xml:space="preserve">weekly </w:t>
+      </w:r>
+      <w:r>
+        <w:t>Re</w:t>
+      </w:r>
+      <w:r>
+        <w:t>port sub-classes</w:t>
+      </w:r>
+    </w:p>
+    <w:p>
+      <w:pPr>
+        <w:pStyle w:val="NoSpacing"/>
+      </w:pPr>
+      <w:r>
+        <w:t>Timia:</w:t>
+      </w:r>
+    </w:p>
+    <w:p>
+      <w:pPr>
+        <w:pStyle w:val="NoSpacing"/>
+        <w:ind w:left="1080"/>
+      </w:pPr>
+      <w:r>
+        <w:t xml:space="preserve">Provide UML for </w:t>
+      </w:r>
+      <w:r>
+        <w:t>NewDonorReport</w:t>
+      </w:r>
+      <w:r>
+        <w:t xml:space="preserve"> class – </w:t>
+      </w:r>
+      <w:r>
+        <w:t xml:space="preserve">some portions </w:t>
+      </w:r>
+      <w:r>
+        <w:t xml:space="preserve">incorporated into Donor, EntCont, and </w:t>
+      </w:r>
+      <w:r>
+        <w:t>both Report sub-</w:t>
+      </w:r>
+      <w:r>
+        <w:t>classes</w:t>
+      </w:r>
+      <w:r>
+        <w:t xml:space="preserve"> in primary UML diagram</w:t>
+      </w:r>
+      <w:r>
+        <w:t>.</w:t>
+      </w:r>
+      <w:r>
+        <w:t xml:space="preserve"> </w:t>
+      </w:r>
+      <w:r>
+        <w:t>Also used to generate a report of any new donors added</w:t>
+      </w:r>
+      <w:r>
+        <w:t>, potentially with extra information</w:t>
+      </w:r>
+    </w:p>
+    <w:p>
+      <w:pPr>
+        <w:pStyle w:val="NoSpacing"/>
+        <w:ind w:left="360"/>
+        <w:rPr>
+          <w:b/>
+          <w:bCs/>
+        </w:rPr>
+      </w:pPr>
+    </w:p>
+    <w:p>
+      <w:pPr>
+        <w:pStyle w:val="NoSpacing"/>
+        <w:ind w:left="360"/>
+        <w:rPr>
+          <w:b/>
+          <w:bCs/>
+        </w:rPr>
+      </w:pPr>
+      <w:r>
+        <w:rPr>
+          <w:b/>
+          <w:bCs/>
+        </w:rPr>
+        <w:t>Class Descriptions:</w:t>
+      </w:r>
+    </w:p>
+    <w:p>
+      <w:pPr>
+        <w:pStyle w:val="NoSpacing"/>
+      </w:pPr>
+      <w:r>
+        <w:t>Main_Selection – GUI button set that is the initial screen seen by the user. Opens sub-forms for user input.</w:t>
+      </w:r>
+    </w:p>
+    <w:p>
+      <w:pPr>
+        <w:pStyle w:val="NoSpacing"/>
+      </w:pPr>
+      <w:r>
+        <w:t>EntCont – Allow user to input donation information. Names and Offering Types are validated by combo-box, and this form also opens sub-forms to allow the user to add a new name or offering type to the list if needed.</w:t>
+      </w:r>
+    </w:p>
+    <w:p>
+      <w:pPr>
+        <w:pStyle w:val="NoSpacing"/>
+      </w:pPr>
+      <w:r>
+        <w:t>AddNewDonor – Allows user to input names and up to 5 generic notes (could be address, phone number, email, etc.) for new giving units. This will also update the text file that is the source for the Name combo-box in the EntCont class’s form.</w:t>
+      </w:r>
+    </w:p>
+    <w:p>
+      <w:pPr>
+        <w:pStyle w:val="NoSpacing"/>
+      </w:pPr>
+      <w:r>
+        <w:t>EntMisc – Allows user to input the 2 counters’ names, the deposit ID, and the quantities of each denomination of coins and currency. This information instantiates a single object</w:t>
+      </w:r>
+      <w:r>
+        <w:t xml:space="preserve"> (:MiscInfo)</w:t>
+      </w:r>
+      <w:r>
+        <w:t xml:space="preserve"> that is used by the Cross-Check class to verify that the information entered in the EntCont class matches what the actual count of the total cash and checks is.</w:t>
+      </w:r>
+    </w:p>
+    <w:p>
+      <w:pPr>
+        <w:pStyle w:val="NoSpacing"/>
+      </w:pPr>
+      <w:r>
+        <w:t>ReportSelect – GUI button set to allow the user to view/print the two (or three) reports.</w:t>
+      </w:r>
+    </w:p>
+    <w:p>
+      <w:pPr>
+        <w:pStyle w:val="NoSpacing"/>
+      </w:pPr>
+      <w:r>
+        <w:t>CrossCheck – Compares the total donations entered with the total by Offering Type as well as the total donation reported as being by cash to the total cash by denomination. Also, counts the number of checks and allows the user to verify that the correct number of items is recorded on the summary report. Returns a Boolean TRUE if all cross-checks are satisfied.</w:t>
+      </w:r>
+    </w:p>
+    <w:p>
+      <w:pPr>
+        <w:pStyle w:val="NoSpacing"/>
+      </w:pPr>
+      <w:r>
+        <w:t>NewDonor – Takes information from the AddNewDonor form and updates the Name file for the EntCont.name combo-box. Also called by the Contributor class to generate a report if new donors have been added.</w:t>
+      </w:r>
+    </w:p>
+    <w:p>
+      <w:pPr>
+        <w:pStyle w:val="NoSpacing"/>
+      </w:pPr>
+      <w:r>
+        <w:t xml:space="preserve">Donor – Takes information from the EntCont form and stores it for the CrossCheck and </w:t>
+      </w:r>
+      <w:r>
+        <w:t>Reports classes.</w:t>
+      </w:r>
+    </w:p>
+    <w:p>
+      <w:pPr>
+        <w:pStyle w:val="NoSpacing"/>
+      </w:pPr>
+      <w:r>
+        <w:t>ContributionReport – Creates a report listing all donations sorted by Donor.name and then by Donor.offType with a section of subtotals for all offTypes used. Also has blanks that can be signed by the two counters after the report is printed.</w:t>
+      </w:r>
+    </w:p>
+    <w:p>
+      <w:pPr>
+        <w:pStyle w:val="NoSpacing"/>
+      </w:pPr>
+      <w:r>
+        <w:t xml:space="preserve">SummaryReport – Creates a report listing the total of all donations by offType and service, with separate totals of cash and checks, and an overall total. Additionally, this report provides </w:t>
+      </w:r>
+      <w:r>
+        <w:t>all</w:t>
+      </w:r>
+      <w:r>
+        <w:t xml:space="preserve"> the miscellaneous data about the deposit (bag number, number of items, etc.) The overall total should be the same regardless of method of adding, which is part of what the CrossCheck class does. Also has blanks for the two counters to sign after the report is printed.</w:t>
+      </w:r>
+    </w:p>
+    <w:p>
+      <w:pPr>
+        <w:pStyle w:val="NoSpacing"/>
+      </w:pPr>
+      <w:r>
+        <w:t>NewDonorReport – Creates a report listing any new donors and the notes associated with them. Could also track the donations made the first week the new giving unit is added to the list, although this may be extra, unneeded information, depending on the users’ desires.</w:t>
+      </w:r>
+    </w:p>
+    <w:p>
+      <w:pPr>
+        <w:pStyle w:val="NoSpacing"/>
+      </w:pPr>
     </w:p>
     <w:p>
       <w:pPr>
@@ -512,18 +744,18 @@
         </w:rPr>
         <w:lastRenderedPageBreak/>
         <w:drawing>
-          <wp:anchor distT="0" distB="0" distL="114300" distR="114300" simplePos="0" relativeHeight="251659264" behindDoc="0" locked="0" layoutInCell="1" allowOverlap="1" wp14:anchorId="012D760D" wp14:editId="014D63E9">
+          <wp:anchor distT="0" distB="0" distL="114300" distR="114300" simplePos="0" relativeHeight="251659264" behindDoc="0" locked="0" layoutInCell="1" allowOverlap="1" wp14:anchorId="6F7ED139" wp14:editId="61AF83A3">
             <wp:simplePos x="0" y="0"/>
             <wp:positionH relativeFrom="column">
               <wp:posOffset>0</wp:posOffset>
             </wp:positionH>
             <wp:positionV relativeFrom="paragraph">
-              <wp:posOffset>295274</wp:posOffset>
+              <wp:posOffset>295275</wp:posOffset>
             </wp:positionV>
-            <wp:extent cx="6904350" cy="5229225"/>
-            <wp:effectExtent l="0" t="0" r="0" b="0"/>
+            <wp:extent cx="6962775" cy="9070975"/>
+            <wp:effectExtent l="0" t="0" r="9525" b="0"/>
             <wp:wrapNone/>
-            <wp:docPr id="7" name="Picture 7"/>
+            <wp:docPr id="2" name="Picture 2"/>
             <wp:cNvGraphicFramePr>
               <a:graphicFrameLocks xmlns:a="http://schemas.openxmlformats.org/drawingml/2006/main" noChangeAspect="1"/>
             </wp:cNvGraphicFramePr>
@@ -552,7 +784,7 @@
                   <pic:spPr bwMode="auto">
                     <a:xfrm>
                       <a:off x="0" y="0"/>
-                      <a:ext cx="6922180" cy="5242729"/>
+                      <a:ext cx="6963830" cy="9072350"/>
                     </a:xfrm>
                     <a:prstGeom prst="rect">
                       <a:avLst/>
@@ -600,6 +832,850 @@
       <w:pPr>
         <w:pStyle w:val="NoSpacing"/>
         <w:ind w:left="360"/>
+      </w:pPr>
+    </w:p>
+    <w:p>
+      <w:pPr>
+        <w:pStyle w:val="NoSpacing"/>
+        <w:ind w:left="360"/>
+      </w:pPr>
+    </w:p>
+    <w:p>
+      <w:pPr>
+        <w:pStyle w:val="NoSpacing"/>
+        <w:ind w:left="360"/>
+      </w:pPr>
+    </w:p>
+    <w:p>
+      <w:pPr>
+        <w:rPr>
+          <w:rFonts w:ascii="Times New Roman" w:hAnsi="Times New Roman" w:cs="Times New Roman"/>
+          <w:sz w:val="24"/>
+          <w:szCs w:val="24"/>
+        </w:rPr>
+      </w:pPr>
+      <w:r>
+        <w:br w:type="page"/>
+      </w:r>
+    </w:p>
+    <w:p>
+      <w:pPr>
+        <w:pStyle w:val="NoSpacing"/>
+        <w:ind w:left="360"/>
+        <w:rPr>
+          <w:b/>
+          <w:bCs/>
+        </w:rPr>
+      </w:pPr>
+      <w:r>
+        <w:rPr>
+          <w:b/>
+          <w:bCs/>
+        </w:rPr>
+        <w:lastRenderedPageBreak/>
+        <w:t>Timia’s UML for Contributors:</w:t>
+      </w:r>
+    </w:p>
+    <w:p>
+      <w:pPr>
+        <w:pStyle w:val="NoSpacing"/>
+        <w:ind w:left="360"/>
+        <w:rPr>
+          <w:b/>
+          <w:bCs/>
+        </w:rPr>
+      </w:pPr>
+    </w:p>
+    <w:tbl>
+      <w:tblPr>
+        <w:tblStyle w:val="TableGrid"/>
+        <w:tblW w:w="3955" w:type="dxa"/>
+        <w:tblLook w:val="04A0" w:firstRow="1" w:lastRow="0" w:firstColumn="1" w:lastColumn="0" w:noHBand="0" w:noVBand="1"/>
+      </w:tblPr>
+      <w:tblGrid>
+        <w:gridCol w:w="3955"/>
+      </w:tblGrid>
+      <w:tr>
+        <w:tc>
+          <w:tcPr>
+            <w:tcW w:w="3955" w:type="dxa"/>
+          </w:tcPr>
+          <w:p>
+            <w:pPr>
+              <w:jc w:val="center"/>
+              <w:rPr>
+                <w:rFonts w:asciiTheme="majorBidi" w:hAnsiTheme="majorBidi" w:cstheme="majorBidi"/>
+                <w:sz w:val="24"/>
+                <w:szCs w:val="24"/>
+              </w:rPr>
+            </w:pPr>
+            <w:r>
+              <w:rPr>
+                <w:rFonts w:asciiTheme="majorBidi" w:hAnsiTheme="majorBidi" w:cstheme="majorBidi"/>
+                <w:sz w:val="24"/>
+                <w:szCs w:val="24"/>
+              </w:rPr>
+              <w:t>NewDonorReport</w:t>
+            </w:r>
+          </w:p>
+        </w:tc>
+      </w:tr>
+      <w:tr>
+        <w:tc>
+          <w:tcPr>
+            <w:tcW w:w="3955" w:type="dxa"/>
+          </w:tcPr>
+          <w:p>
+            <w:pPr>
+              <w:jc w:val="both"/>
+              <w:rPr>
+                <w:rFonts w:asciiTheme="majorBidi" w:hAnsiTheme="majorBidi" w:cstheme="majorBidi"/>
+                <w:sz w:val="24"/>
+                <w:szCs w:val="24"/>
+              </w:rPr>
+            </w:pPr>
+            <w:r>
+              <w:rPr>
+                <w:rFonts w:asciiTheme="majorBidi" w:hAnsiTheme="majorBidi" w:cstheme="majorBidi"/>
+                <w:sz w:val="24"/>
+                <w:szCs w:val="24"/>
+              </w:rPr>
+              <w:t>-</w:t>
+            </w:r>
+            <w:r>
+              <w:rPr>
+                <w:rFonts w:asciiTheme="majorBidi" w:hAnsiTheme="majorBidi" w:cstheme="majorBidi"/>
+                <w:sz w:val="24"/>
+                <w:szCs w:val="24"/>
+              </w:rPr>
+              <w:t xml:space="preserve"> </w:t>
+            </w:r>
+            <w:r>
+              <w:rPr>
+                <w:rFonts w:asciiTheme="majorBidi" w:hAnsiTheme="majorBidi" w:cstheme="majorBidi"/>
+                <w:sz w:val="24"/>
+                <w:szCs w:val="24"/>
+              </w:rPr>
+              <w:t>contributor: String</w:t>
+            </w:r>
+          </w:p>
+          <w:p>
+            <w:pPr>
+              <w:jc w:val="both"/>
+              <w:rPr>
+                <w:rFonts w:asciiTheme="majorBidi" w:hAnsiTheme="majorBidi" w:cstheme="majorBidi"/>
+                <w:sz w:val="24"/>
+                <w:szCs w:val="24"/>
+              </w:rPr>
+            </w:pPr>
+            <w:r>
+              <w:rPr>
+                <w:rFonts w:asciiTheme="majorBidi" w:hAnsiTheme="majorBidi" w:cstheme="majorBidi"/>
+                <w:sz w:val="24"/>
+                <w:szCs w:val="24"/>
+              </w:rPr>
+              <w:t>-</w:t>
+            </w:r>
+            <w:r>
+              <w:rPr>
+                <w:rFonts w:asciiTheme="majorBidi" w:hAnsiTheme="majorBidi" w:cstheme="majorBidi"/>
+                <w:sz w:val="24"/>
+                <w:szCs w:val="24"/>
+              </w:rPr>
+              <w:t xml:space="preserve"> </w:t>
+            </w:r>
+            <w:r>
+              <w:rPr>
+                <w:rFonts w:asciiTheme="majorBidi" w:hAnsiTheme="majorBidi" w:cstheme="majorBidi"/>
+                <w:sz w:val="24"/>
+                <w:szCs w:val="24"/>
+              </w:rPr>
+              <w:t>amountFromContributor: double</w:t>
+            </w:r>
+          </w:p>
+          <w:p>
+            <w:pPr>
+              <w:jc w:val="both"/>
+              <w:rPr>
+                <w:rFonts w:asciiTheme="majorBidi" w:hAnsiTheme="majorBidi" w:cstheme="majorBidi"/>
+                <w:sz w:val="24"/>
+                <w:szCs w:val="24"/>
+              </w:rPr>
+            </w:pPr>
+            <w:r>
+              <w:rPr>
+                <w:rFonts w:asciiTheme="majorBidi" w:hAnsiTheme="majorBidi" w:cstheme="majorBidi"/>
+                <w:sz w:val="24"/>
+                <w:szCs w:val="24"/>
+              </w:rPr>
+              <w:t>-</w:t>
+            </w:r>
+            <w:r>
+              <w:rPr>
+                <w:rFonts w:asciiTheme="majorBidi" w:hAnsiTheme="majorBidi" w:cstheme="majorBidi"/>
+                <w:sz w:val="24"/>
+                <w:szCs w:val="24"/>
+              </w:rPr>
+              <w:t xml:space="preserve"> </w:t>
+            </w:r>
+            <w:r>
+              <w:rPr>
+                <w:rFonts w:asciiTheme="majorBidi" w:hAnsiTheme="majorBidi" w:cstheme="majorBidi"/>
+                <w:sz w:val="24"/>
+                <w:szCs w:val="24"/>
+              </w:rPr>
+              <w:t>time: String</w:t>
+            </w:r>
+          </w:p>
+          <w:p>
+            <w:pPr>
+              <w:jc w:val="both"/>
+              <w:rPr>
+                <w:rFonts w:asciiTheme="majorBidi" w:hAnsiTheme="majorBidi" w:cstheme="majorBidi"/>
+                <w:sz w:val="24"/>
+                <w:szCs w:val="24"/>
+              </w:rPr>
+            </w:pPr>
+            <w:r>
+              <w:rPr>
+                <w:rFonts w:asciiTheme="majorBidi" w:hAnsiTheme="majorBidi" w:cstheme="majorBidi"/>
+                <w:sz w:val="24"/>
+                <w:szCs w:val="24"/>
+              </w:rPr>
+              <w:t>-</w:t>
+            </w:r>
+            <w:r>
+              <w:rPr>
+                <w:rFonts w:asciiTheme="majorBidi" w:hAnsiTheme="majorBidi" w:cstheme="majorBidi"/>
+                <w:sz w:val="24"/>
+                <w:szCs w:val="24"/>
+              </w:rPr>
+              <w:t xml:space="preserve"> </w:t>
+            </w:r>
+            <w:r>
+              <w:rPr>
+                <w:rFonts w:asciiTheme="majorBidi" w:hAnsiTheme="majorBidi" w:cstheme="majorBidi"/>
+                <w:sz w:val="24"/>
+                <w:szCs w:val="24"/>
+              </w:rPr>
+              <w:t>offeringType: String</w:t>
+            </w:r>
+          </w:p>
+          <w:p>
+            <w:pPr>
+              <w:jc w:val="both"/>
+              <w:rPr>
+                <w:rFonts w:asciiTheme="majorBidi" w:hAnsiTheme="majorBidi" w:cstheme="majorBidi"/>
+                <w:sz w:val="24"/>
+                <w:szCs w:val="24"/>
+              </w:rPr>
+            </w:pPr>
+            <w:r>
+              <w:rPr>
+                <w:rFonts w:asciiTheme="majorBidi" w:hAnsiTheme="majorBidi" w:cstheme="majorBidi"/>
+                <w:sz w:val="24"/>
+                <w:szCs w:val="24"/>
+              </w:rPr>
+              <w:t>-</w:t>
+            </w:r>
+            <w:r>
+              <w:rPr>
+                <w:rFonts w:asciiTheme="majorBidi" w:hAnsiTheme="majorBidi" w:cstheme="majorBidi"/>
+                <w:sz w:val="24"/>
+                <w:szCs w:val="24"/>
+              </w:rPr>
+              <w:t xml:space="preserve"> </w:t>
+            </w:r>
+            <w:r>
+              <w:rPr>
+                <w:rFonts w:asciiTheme="majorBidi" w:hAnsiTheme="majorBidi" w:cstheme="majorBidi"/>
+                <w:sz w:val="24"/>
+                <w:szCs w:val="24"/>
+              </w:rPr>
+              <w:t>total: double</w:t>
+            </w:r>
+          </w:p>
+          <w:p>
+            <w:pPr>
+              <w:jc w:val="both"/>
+              <w:rPr>
+                <w:rFonts w:asciiTheme="majorBidi" w:hAnsiTheme="majorBidi" w:cstheme="majorBidi"/>
+                <w:sz w:val="24"/>
+                <w:szCs w:val="24"/>
+              </w:rPr>
+            </w:pPr>
+            <w:r>
+              <w:rPr>
+                <w:rFonts w:asciiTheme="majorBidi" w:hAnsiTheme="majorBidi" w:cstheme="majorBidi"/>
+                <w:sz w:val="24"/>
+                <w:szCs w:val="24"/>
+              </w:rPr>
+              <w:t>-</w:t>
+            </w:r>
+            <w:r>
+              <w:rPr>
+                <w:rFonts w:asciiTheme="majorBidi" w:hAnsiTheme="majorBidi" w:cstheme="majorBidi"/>
+                <w:sz w:val="24"/>
+                <w:szCs w:val="24"/>
+              </w:rPr>
+              <w:t xml:space="preserve"> </w:t>
+            </w:r>
+            <w:r>
+              <w:rPr>
+                <w:rFonts w:asciiTheme="majorBidi" w:hAnsiTheme="majorBidi" w:cstheme="majorBidi"/>
+                <w:sz w:val="24"/>
+                <w:szCs w:val="24"/>
+              </w:rPr>
+              <w:t>subtotal: double</w:t>
+            </w:r>
+          </w:p>
+          <w:p>
+            <w:pPr>
+              <w:jc w:val="both"/>
+              <w:rPr>
+                <w:rFonts w:asciiTheme="majorBidi" w:hAnsiTheme="majorBidi" w:cstheme="majorBidi"/>
+                <w:sz w:val="24"/>
+                <w:szCs w:val="24"/>
+              </w:rPr>
+            </w:pPr>
+            <w:r>
+              <w:rPr>
+                <w:rFonts w:asciiTheme="majorBidi" w:hAnsiTheme="majorBidi" w:cstheme="majorBidi"/>
+                <w:sz w:val="24"/>
+                <w:szCs w:val="24"/>
+              </w:rPr>
+              <w:t>-</w:t>
+            </w:r>
+            <w:r>
+              <w:rPr>
+                <w:rFonts w:asciiTheme="majorBidi" w:hAnsiTheme="majorBidi" w:cstheme="majorBidi"/>
+                <w:sz w:val="24"/>
+                <w:szCs w:val="24"/>
+              </w:rPr>
+              <w:t xml:space="preserve"> </w:t>
+            </w:r>
+            <w:r>
+              <w:rPr>
+                <w:rFonts w:asciiTheme="majorBidi" w:hAnsiTheme="majorBidi" w:cstheme="majorBidi"/>
+                <w:sz w:val="24"/>
+                <w:szCs w:val="24"/>
+              </w:rPr>
+              <w:t>payment: String</w:t>
+            </w:r>
+          </w:p>
+        </w:tc>
+      </w:tr>
+      <w:tr>
+        <w:trPr>
+          <w:trHeight w:val="3950"/>
+        </w:trPr>
+        <w:tc>
+          <w:tcPr>
+            <w:tcW w:w="3955" w:type="dxa"/>
+          </w:tcPr>
+          <w:p>
+            <w:pPr>
+              <w:jc w:val="both"/>
+              <w:rPr>
+                <w:rFonts w:asciiTheme="majorBidi" w:hAnsiTheme="majorBidi" w:cstheme="majorBidi"/>
+                <w:sz w:val="24"/>
+                <w:szCs w:val="24"/>
+              </w:rPr>
+            </w:pPr>
+            <w:r>
+              <w:rPr>
+                <w:rFonts w:asciiTheme="majorBidi" w:hAnsiTheme="majorBidi" w:cstheme="majorBidi"/>
+                <w:sz w:val="24"/>
+                <w:szCs w:val="24"/>
+              </w:rPr>
+              <w:t>+</w:t>
+            </w:r>
+            <w:r>
+              <w:rPr>
+                <w:rFonts w:asciiTheme="majorBidi" w:hAnsiTheme="majorBidi" w:cstheme="majorBidi"/>
+                <w:sz w:val="24"/>
+                <w:szCs w:val="24"/>
+              </w:rPr>
+              <w:t xml:space="preserve"> </w:t>
+            </w:r>
+            <w:r>
+              <w:rPr>
+                <w:rFonts w:asciiTheme="majorBidi" w:hAnsiTheme="majorBidi" w:cstheme="majorBidi"/>
+                <w:sz w:val="24"/>
+                <w:szCs w:val="24"/>
+              </w:rPr>
+              <w:t>Contributor()</w:t>
+            </w:r>
+          </w:p>
+          <w:p>
+            <w:pPr>
+              <w:jc w:val="both"/>
+              <w:rPr>
+                <w:rFonts w:asciiTheme="majorBidi" w:hAnsiTheme="majorBidi" w:cstheme="majorBidi"/>
+                <w:sz w:val="24"/>
+                <w:szCs w:val="24"/>
+              </w:rPr>
+            </w:pPr>
+            <w:r>
+              <w:rPr>
+                <w:rFonts w:asciiTheme="majorBidi" w:hAnsiTheme="majorBidi" w:cstheme="majorBidi"/>
+                <w:sz w:val="24"/>
+                <w:szCs w:val="24"/>
+              </w:rPr>
+              <w:t>+</w:t>
+            </w:r>
+            <w:r>
+              <w:rPr>
+                <w:rFonts w:asciiTheme="majorBidi" w:hAnsiTheme="majorBidi" w:cstheme="majorBidi"/>
+                <w:sz w:val="24"/>
+                <w:szCs w:val="24"/>
+              </w:rPr>
+              <w:t xml:space="preserve"> </w:t>
+            </w:r>
+            <w:r>
+              <w:rPr>
+                <w:rFonts w:asciiTheme="majorBidi" w:hAnsiTheme="majorBidi" w:cstheme="majorBidi"/>
+                <w:sz w:val="24"/>
+                <w:szCs w:val="24"/>
+              </w:rPr>
+              <w:t>printResults(): void</w:t>
+            </w:r>
+          </w:p>
+          <w:p>
+            <w:pPr>
+              <w:jc w:val="both"/>
+              <w:rPr>
+                <w:rFonts w:asciiTheme="majorBidi" w:hAnsiTheme="majorBidi" w:cstheme="majorBidi"/>
+                <w:sz w:val="24"/>
+                <w:szCs w:val="24"/>
+              </w:rPr>
+            </w:pPr>
+            <w:r>
+              <w:rPr>
+                <w:rFonts w:asciiTheme="majorBidi" w:hAnsiTheme="majorBidi" w:cstheme="majorBidi"/>
+                <w:sz w:val="24"/>
+                <w:szCs w:val="24"/>
+              </w:rPr>
+              <w:t>+</w:t>
+            </w:r>
+            <w:r>
+              <w:rPr>
+                <w:rFonts w:asciiTheme="majorBidi" w:hAnsiTheme="majorBidi" w:cstheme="majorBidi"/>
+                <w:sz w:val="24"/>
+                <w:szCs w:val="24"/>
+              </w:rPr>
+              <w:t xml:space="preserve"> </w:t>
+            </w:r>
+            <w:r>
+              <w:rPr>
+                <w:rFonts w:asciiTheme="majorBidi" w:hAnsiTheme="majorBidi" w:cstheme="majorBidi"/>
+                <w:sz w:val="24"/>
+                <w:szCs w:val="24"/>
+              </w:rPr>
+              <w:t>getOfferingType(): String</w:t>
+            </w:r>
+          </w:p>
+          <w:p>
+            <w:pPr>
+              <w:jc w:val="both"/>
+              <w:rPr>
+                <w:rFonts w:asciiTheme="majorBidi" w:hAnsiTheme="majorBidi" w:cstheme="majorBidi"/>
+                <w:sz w:val="24"/>
+                <w:szCs w:val="24"/>
+              </w:rPr>
+            </w:pPr>
+            <w:r>
+              <w:rPr>
+                <w:rFonts w:asciiTheme="majorBidi" w:hAnsiTheme="majorBidi" w:cstheme="majorBidi"/>
+                <w:sz w:val="24"/>
+                <w:szCs w:val="24"/>
+              </w:rPr>
+              <w:t>+</w:t>
+            </w:r>
+            <w:r>
+              <w:rPr>
+                <w:rFonts w:asciiTheme="majorBidi" w:hAnsiTheme="majorBidi" w:cstheme="majorBidi"/>
+                <w:sz w:val="24"/>
+                <w:szCs w:val="24"/>
+              </w:rPr>
+              <w:t xml:space="preserve"> </w:t>
+            </w:r>
+            <w:r>
+              <w:rPr>
+                <w:rFonts w:asciiTheme="majorBidi" w:hAnsiTheme="majorBidi" w:cstheme="majorBidi"/>
+                <w:sz w:val="24"/>
+                <w:szCs w:val="24"/>
+              </w:rPr>
+              <w:t>getAmount (): String</w:t>
+            </w:r>
+          </w:p>
+          <w:p>
+            <w:pPr>
+              <w:jc w:val="both"/>
+              <w:rPr>
+                <w:rFonts w:asciiTheme="majorBidi" w:hAnsiTheme="majorBidi" w:cstheme="majorBidi"/>
+                <w:sz w:val="24"/>
+                <w:szCs w:val="24"/>
+              </w:rPr>
+            </w:pPr>
+            <w:r>
+              <w:rPr>
+                <w:rFonts w:asciiTheme="majorBidi" w:hAnsiTheme="majorBidi" w:cstheme="majorBidi"/>
+                <w:sz w:val="24"/>
+                <w:szCs w:val="24"/>
+              </w:rPr>
+              <w:t>+</w:t>
+            </w:r>
+            <w:r>
+              <w:rPr>
+                <w:rFonts w:asciiTheme="majorBidi" w:hAnsiTheme="majorBidi" w:cstheme="majorBidi"/>
+                <w:sz w:val="24"/>
+                <w:szCs w:val="24"/>
+              </w:rPr>
+              <w:t xml:space="preserve"> </w:t>
+            </w:r>
+            <w:r>
+              <w:rPr>
+                <w:rFonts w:asciiTheme="majorBidi" w:hAnsiTheme="majorBidi" w:cstheme="majorBidi"/>
+                <w:sz w:val="24"/>
+                <w:szCs w:val="24"/>
+              </w:rPr>
+              <w:t>getTypeFromContr</w:t>
+            </w:r>
+            <w:r>
+              <w:rPr>
+                <w:rFonts w:asciiTheme="majorBidi" w:hAnsiTheme="majorBidi" w:cstheme="majorBidi"/>
+                <w:sz w:val="24"/>
+                <w:szCs w:val="24"/>
+              </w:rPr>
+              <w:t>i</w:t>
+            </w:r>
+            <w:r>
+              <w:rPr>
+                <w:rFonts w:asciiTheme="majorBidi" w:hAnsiTheme="majorBidi" w:cstheme="majorBidi"/>
+                <w:sz w:val="24"/>
+                <w:szCs w:val="24"/>
+              </w:rPr>
+              <w:t>b</w:t>
+            </w:r>
+            <w:r>
+              <w:rPr>
+                <w:rFonts w:asciiTheme="majorBidi" w:hAnsiTheme="majorBidi" w:cstheme="majorBidi"/>
+                <w:sz w:val="24"/>
+                <w:szCs w:val="24"/>
+              </w:rPr>
+              <w:t>u</w:t>
+            </w:r>
+            <w:r>
+              <w:rPr>
+                <w:rFonts w:asciiTheme="majorBidi" w:hAnsiTheme="majorBidi" w:cstheme="majorBidi"/>
+                <w:sz w:val="24"/>
+                <w:szCs w:val="24"/>
+              </w:rPr>
+              <w:t>tor(): String</w:t>
+            </w:r>
+          </w:p>
+          <w:p>
+            <w:pPr>
+              <w:jc w:val="both"/>
+              <w:rPr>
+                <w:rFonts w:asciiTheme="majorBidi" w:hAnsiTheme="majorBidi" w:cstheme="majorBidi"/>
+                <w:sz w:val="24"/>
+                <w:szCs w:val="24"/>
+              </w:rPr>
+            </w:pPr>
+            <w:r>
+              <w:rPr>
+                <w:rFonts w:asciiTheme="majorBidi" w:hAnsiTheme="majorBidi" w:cstheme="majorBidi"/>
+                <w:sz w:val="24"/>
+                <w:szCs w:val="24"/>
+              </w:rPr>
+              <w:t>+ getTime(): String</w:t>
+            </w:r>
+          </w:p>
+          <w:p>
+            <w:pPr>
+              <w:jc w:val="both"/>
+              <w:rPr>
+                <w:rFonts w:asciiTheme="majorBidi" w:hAnsiTheme="majorBidi" w:cstheme="majorBidi"/>
+                <w:sz w:val="24"/>
+                <w:szCs w:val="24"/>
+              </w:rPr>
+            </w:pPr>
+            <w:r>
+              <w:rPr>
+                <w:rFonts w:asciiTheme="majorBidi" w:hAnsiTheme="majorBidi" w:cstheme="majorBidi"/>
+                <w:sz w:val="24"/>
+                <w:szCs w:val="24"/>
+              </w:rPr>
+              <w:t>+</w:t>
+            </w:r>
+            <w:r>
+              <w:rPr>
+                <w:rFonts w:asciiTheme="majorBidi" w:hAnsiTheme="majorBidi" w:cstheme="majorBidi"/>
+                <w:sz w:val="24"/>
+                <w:szCs w:val="24"/>
+              </w:rPr>
+              <w:t xml:space="preserve"> </w:t>
+            </w:r>
+            <w:r>
+              <w:rPr>
+                <w:rFonts w:asciiTheme="majorBidi" w:hAnsiTheme="majorBidi" w:cstheme="majorBidi"/>
+                <w:sz w:val="24"/>
+                <w:szCs w:val="24"/>
+              </w:rPr>
+              <w:t>getAmount(): double</w:t>
+            </w:r>
+          </w:p>
+          <w:p>
+            <w:pPr>
+              <w:jc w:val="both"/>
+              <w:rPr>
+                <w:rFonts w:asciiTheme="majorBidi" w:hAnsiTheme="majorBidi" w:cstheme="majorBidi"/>
+                <w:sz w:val="24"/>
+                <w:szCs w:val="24"/>
+              </w:rPr>
+            </w:pPr>
+            <w:r>
+              <w:rPr>
+                <w:rFonts w:asciiTheme="majorBidi" w:hAnsiTheme="majorBidi" w:cstheme="majorBidi"/>
+                <w:sz w:val="24"/>
+                <w:szCs w:val="24"/>
+              </w:rPr>
+              <w:t>+</w:t>
+            </w:r>
+            <w:r>
+              <w:rPr>
+                <w:rFonts w:asciiTheme="majorBidi" w:hAnsiTheme="majorBidi" w:cstheme="majorBidi"/>
+                <w:sz w:val="24"/>
+                <w:szCs w:val="24"/>
+              </w:rPr>
+              <w:t xml:space="preserve"> </w:t>
+            </w:r>
+            <w:r>
+              <w:rPr>
+                <w:rFonts w:asciiTheme="majorBidi" w:hAnsiTheme="majorBidi" w:cstheme="majorBidi"/>
+                <w:sz w:val="24"/>
+                <w:szCs w:val="24"/>
+              </w:rPr>
+              <w:t>calculateTotal(): double</w:t>
+            </w:r>
+          </w:p>
+          <w:p>
+            <w:pPr>
+              <w:jc w:val="both"/>
+              <w:rPr>
+                <w:rFonts w:asciiTheme="majorBidi" w:hAnsiTheme="majorBidi" w:cstheme="majorBidi"/>
+                <w:sz w:val="24"/>
+                <w:szCs w:val="24"/>
+              </w:rPr>
+            </w:pPr>
+            <w:r>
+              <w:rPr>
+                <w:rFonts w:asciiTheme="majorBidi" w:hAnsiTheme="majorBidi" w:cstheme="majorBidi"/>
+                <w:sz w:val="24"/>
+                <w:szCs w:val="24"/>
+              </w:rPr>
+              <w:t>+</w:t>
+            </w:r>
+            <w:r>
+              <w:rPr>
+                <w:rFonts w:asciiTheme="majorBidi" w:hAnsiTheme="majorBidi" w:cstheme="majorBidi"/>
+                <w:sz w:val="24"/>
+                <w:szCs w:val="24"/>
+              </w:rPr>
+              <w:t xml:space="preserve"> </w:t>
+            </w:r>
+            <w:r>
+              <w:rPr>
+                <w:rFonts w:asciiTheme="majorBidi" w:hAnsiTheme="majorBidi" w:cstheme="majorBidi"/>
+                <w:sz w:val="24"/>
+                <w:szCs w:val="24"/>
+              </w:rPr>
+              <w:t>displayOfferings(): void</w:t>
+            </w:r>
+          </w:p>
+          <w:p>
+            <w:pPr>
+              <w:jc w:val="both"/>
+              <w:rPr>
+                <w:rFonts w:asciiTheme="majorBidi" w:hAnsiTheme="majorBidi" w:cstheme="majorBidi"/>
+                <w:sz w:val="24"/>
+                <w:szCs w:val="24"/>
+              </w:rPr>
+            </w:pPr>
+            <w:r>
+              <w:rPr>
+                <w:rFonts w:asciiTheme="majorBidi" w:hAnsiTheme="majorBidi" w:cstheme="majorBidi"/>
+                <w:sz w:val="24"/>
+                <w:szCs w:val="24"/>
+              </w:rPr>
+              <w:t>+</w:t>
+            </w:r>
+            <w:r>
+              <w:rPr>
+                <w:rFonts w:asciiTheme="majorBidi" w:hAnsiTheme="majorBidi" w:cstheme="majorBidi"/>
+                <w:sz w:val="24"/>
+                <w:szCs w:val="24"/>
+              </w:rPr>
+              <w:t xml:space="preserve"> </w:t>
+            </w:r>
+            <w:r>
+              <w:rPr>
+                <w:rFonts w:asciiTheme="majorBidi" w:hAnsiTheme="majorBidi" w:cstheme="majorBidi"/>
+                <w:sz w:val="24"/>
+                <w:szCs w:val="24"/>
+              </w:rPr>
+              <w:t>getSubtotal(): double</w:t>
+            </w:r>
+          </w:p>
+          <w:p>
+            <w:pPr>
+              <w:jc w:val="both"/>
+              <w:rPr>
+                <w:rFonts w:asciiTheme="majorBidi" w:hAnsiTheme="majorBidi" w:cstheme="majorBidi"/>
+                <w:sz w:val="24"/>
+                <w:szCs w:val="24"/>
+              </w:rPr>
+            </w:pPr>
+            <w:r>
+              <w:rPr>
+                <w:rFonts w:asciiTheme="majorBidi" w:hAnsiTheme="majorBidi" w:cstheme="majorBidi"/>
+                <w:sz w:val="24"/>
+                <w:szCs w:val="24"/>
+              </w:rPr>
+              <w:t>+</w:t>
+            </w:r>
+            <w:r>
+              <w:rPr>
+                <w:rFonts w:asciiTheme="majorBidi" w:hAnsiTheme="majorBidi" w:cstheme="majorBidi"/>
+                <w:sz w:val="24"/>
+                <w:szCs w:val="24"/>
+              </w:rPr>
+              <w:t xml:space="preserve"> </w:t>
+            </w:r>
+            <w:r>
+              <w:rPr>
+                <w:rFonts w:asciiTheme="majorBidi" w:hAnsiTheme="majorBidi" w:cstheme="majorBidi"/>
+                <w:sz w:val="24"/>
+                <w:szCs w:val="24"/>
+              </w:rPr>
+              <w:t>displayDeposit(): void</w:t>
+            </w:r>
+          </w:p>
+          <w:p>
+            <w:pPr>
+              <w:jc w:val="both"/>
+              <w:rPr>
+                <w:rFonts w:asciiTheme="majorBidi" w:hAnsiTheme="majorBidi" w:cstheme="majorBidi"/>
+                <w:sz w:val="24"/>
+                <w:szCs w:val="24"/>
+              </w:rPr>
+            </w:pPr>
+            <w:r>
+              <w:rPr>
+                <w:rFonts w:asciiTheme="majorBidi" w:hAnsiTheme="majorBidi" w:cstheme="majorBidi"/>
+                <w:sz w:val="24"/>
+                <w:szCs w:val="24"/>
+              </w:rPr>
+              <w:t>+</w:t>
+            </w:r>
+            <w:r>
+              <w:rPr>
+                <w:rFonts w:asciiTheme="majorBidi" w:hAnsiTheme="majorBidi" w:cstheme="majorBidi"/>
+                <w:sz w:val="24"/>
+                <w:szCs w:val="24"/>
+              </w:rPr>
+              <w:t xml:space="preserve"> </w:t>
+            </w:r>
+            <w:r>
+              <w:rPr>
+                <w:rFonts w:asciiTheme="majorBidi" w:hAnsiTheme="majorBidi" w:cstheme="majorBidi"/>
+                <w:sz w:val="24"/>
+                <w:szCs w:val="24"/>
+              </w:rPr>
+              <w:t>getDeposit(): double</w:t>
+            </w:r>
+          </w:p>
+          <w:p>
+            <w:pPr>
+              <w:jc w:val="both"/>
+              <w:rPr>
+                <w:rFonts w:asciiTheme="majorBidi" w:hAnsiTheme="majorBidi" w:cstheme="majorBidi"/>
+                <w:sz w:val="24"/>
+                <w:szCs w:val="24"/>
+              </w:rPr>
+            </w:pPr>
+            <w:r>
+              <w:rPr>
+                <w:rFonts w:asciiTheme="majorBidi" w:hAnsiTheme="majorBidi" w:cstheme="majorBidi"/>
+                <w:sz w:val="24"/>
+                <w:szCs w:val="24"/>
+              </w:rPr>
+              <w:t>+</w:t>
+            </w:r>
+            <w:r>
+              <w:rPr>
+                <w:rFonts w:asciiTheme="majorBidi" w:hAnsiTheme="majorBidi" w:cstheme="majorBidi"/>
+                <w:sz w:val="24"/>
+                <w:szCs w:val="24"/>
+              </w:rPr>
+              <w:t xml:space="preserve"> </w:t>
+            </w:r>
+            <w:r>
+              <w:rPr>
+                <w:rFonts w:asciiTheme="majorBidi" w:hAnsiTheme="majorBidi" w:cstheme="majorBidi"/>
+                <w:sz w:val="24"/>
+                <w:szCs w:val="24"/>
+              </w:rPr>
+              <w:t>totalItems(): int</w:t>
+            </w:r>
+          </w:p>
+          <w:p>
+            <w:pPr>
+              <w:jc w:val="both"/>
+              <w:rPr>
+                <w:rFonts w:asciiTheme="majorBidi" w:hAnsiTheme="majorBidi" w:cstheme="majorBidi"/>
+                <w:sz w:val="24"/>
+                <w:szCs w:val="24"/>
+              </w:rPr>
+            </w:pPr>
+            <w:r>
+              <w:rPr>
+                <w:rFonts w:asciiTheme="majorBidi" w:hAnsiTheme="majorBidi" w:cstheme="majorBidi"/>
+                <w:sz w:val="24"/>
+                <w:szCs w:val="24"/>
+              </w:rPr>
+              <w:t>+</w:t>
+            </w:r>
+            <w:r>
+              <w:rPr>
+                <w:rFonts w:asciiTheme="majorBidi" w:hAnsiTheme="majorBidi" w:cstheme="majorBidi"/>
+                <w:sz w:val="24"/>
+                <w:szCs w:val="24"/>
+              </w:rPr>
+              <w:t xml:space="preserve"> </w:t>
+            </w:r>
+            <w:r>
+              <w:rPr>
+                <w:rFonts w:asciiTheme="majorBidi" w:hAnsiTheme="majorBidi" w:cstheme="majorBidi"/>
+                <w:sz w:val="24"/>
+                <w:szCs w:val="24"/>
+              </w:rPr>
+              <w:t>getDate(): void</w:t>
+            </w:r>
+          </w:p>
+        </w:tc>
+      </w:tr>
+    </w:tbl>
+    <w:p>
+      <w:pPr>
+        <w:pStyle w:val="NoSpacing"/>
+        <w:ind w:left="360"/>
+        <w:rPr>
+          <w:b/>
+          <w:bCs/>
+        </w:rPr>
       </w:pPr>
     </w:p>
     <w:sectPr>
@@ -1200,6 +2276,7 @@
     <w:lsdException w:name="HTML Sample" w:semiHidden="1" w:unhideWhenUsed="1"/>
     <w:lsdException w:name="HTML Typewriter" w:semiHidden="1" w:unhideWhenUsed="1"/>
     <w:lsdException w:name="HTML Variable" w:semiHidden="1" w:unhideWhenUsed="1"/>
+    <w:lsdException w:name="Normal Table" w:semiHidden="1" w:unhideWhenUsed="1"/>
     <w:lsdException w:name="annotation subject" w:semiHidden="1" w:unhideWhenUsed="1"/>
     <w:lsdException w:name="No List" w:semiHidden="1" w:unhideWhenUsed="1"/>
     <w:lsdException w:name="Outline List 1" w:semiHidden="1" w:unhideWhenUsed="1"/>
@@ -1243,8 +2320,10 @@
     <w:lsdException w:name="Table Elegant" w:semiHidden="1" w:unhideWhenUsed="1"/>
     <w:lsdException w:name="Table Professional" w:semiHidden="1" w:unhideWhenUsed="1"/>
     <w:lsdException w:name="Table Subtle 1" w:semiHidden="1" w:unhideWhenUsed="1"/>
+    <w:lsdException w:name="Table Subtle 2" w:semiHidden="1" w:unhideWhenUsed="1"/>
     <w:lsdException w:name="Table Web 1" w:semiHidden="1" w:unhideWhenUsed="1"/>
     <w:lsdException w:name="Table Web 2" w:semiHidden="1" w:unhideWhenUsed="1"/>
+    <w:lsdException w:name="Table Web 3" w:semiHidden="1" w:unhideWhenUsed="1"/>
     <w:lsdException w:name="Balloon Text" w:semiHidden="1" w:unhideWhenUsed="1"/>
     <w:lsdException w:name="Table Grid" w:uiPriority="39"/>
     <w:lsdException w:name="Table Theme" w:semiHidden="1" w:unhideWhenUsed="1"/>

</xml_diff>